<commit_message>
Proceso de recepcion de Insumos
proceso 4 del documento
</commit_message>
<xml_diff>
--- a/Desarrollo/SVR/Gestion/SVR_DN.docx
+++ b/Desarrollo/SVR/Gestion/SVR_DN.docx
@@ -1,6 +1,6 @@
 
 <file path=word/document.xml><?xml version="1.0" encoding="utf-8"?>
-<w:document xmlns:wpc="http://schemas.microsoft.com/office/word/2010/wordprocessingCanvas" xmlns:mc="http://schemas.openxmlformats.org/markup-compatibility/2006" xmlns:o="urn:schemas-microsoft-com:office:office" xmlns:r="http://schemas.openxmlformats.org/officeDocument/2006/relationships" xmlns:m="http://schemas.openxmlformats.org/officeDocument/2006/math" xmlns:v="urn:schemas-microsoft-com:vml" xmlns:wp14="http://schemas.microsoft.com/office/word/2010/wordprocessingDrawing" xmlns:wp="http://schemas.openxmlformats.org/drawingml/2006/wordprocessingDrawing" xmlns:w10="urn:schemas-microsoft-com:office:word" xmlns:w="http://schemas.openxmlformats.org/wordprocessingml/2006/main" xmlns:w14="http://schemas.microsoft.com/office/word/2010/wordml" xmlns:w15="http://schemas.microsoft.com/office/word/2012/wordml" xmlns:wpg="http://schemas.microsoft.com/office/word/2010/wordprocessingGroup" xmlns:wpi="http://schemas.microsoft.com/office/word/2010/wordprocessingInk" xmlns:wne="http://schemas.microsoft.com/office/word/2006/wordml" xmlns:wps="http://schemas.microsoft.com/office/word/2010/wordprocessingShape" mc:Ignorable="w14 w15 wp14">
+<w:document xmlns:wpc="http://schemas.microsoft.com/office/word/2010/wordprocessingCanvas" xmlns:cx="http://schemas.microsoft.com/office/drawing/2014/chartex" xmlns:cx1="http://schemas.microsoft.com/office/drawing/2015/9/8/chartex" xmlns:cx2="http://schemas.microsoft.com/office/drawing/2015/10/21/chartex" xmlns:cx3="http://schemas.microsoft.com/office/drawing/2016/5/9/chartex" xmlns:cx4="http://schemas.microsoft.com/office/drawing/2016/5/10/chartex" xmlns:cx5="http://schemas.microsoft.com/office/drawing/2016/5/11/chartex" xmlns:cx6="http://schemas.microsoft.com/office/drawing/2016/5/12/chartex" xmlns:cx7="http://schemas.microsoft.com/office/drawing/2016/5/13/chartex" xmlns:cx8="http://schemas.microsoft.com/office/drawing/2016/5/14/chartex" xmlns:mc="http://schemas.openxmlformats.org/markup-compatibility/2006" xmlns:aink="http://schemas.microsoft.com/office/drawing/2016/ink" xmlns:am3d="http://schemas.microsoft.com/office/drawing/2017/model3d" xmlns:o="urn:schemas-microsoft-com:office:office" xmlns:r="http://schemas.openxmlformats.org/officeDocument/2006/relationships" xmlns:m="http://schemas.openxmlformats.org/officeDocument/2006/math" xmlns:v="urn:schemas-microsoft-com:vml" xmlns:wp14="http://schemas.microsoft.com/office/word/2010/wordprocessingDrawing" xmlns:wp="http://schemas.openxmlformats.org/drawingml/2006/wordprocessingDrawing" xmlns:w10="urn:schemas-microsoft-com:office:word" xmlns:w="http://schemas.openxmlformats.org/wordprocessingml/2006/main" xmlns:w14="http://schemas.microsoft.com/office/word/2010/wordml" xmlns:w15="http://schemas.microsoft.com/office/word/2012/wordml" xmlns:w16cid="http://schemas.microsoft.com/office/word/2016/wordml/cid" xmlns:w16se="http://schemas.microsoft.com/office/word/2015/wordml/symex" xmlns:wpg="http://schemas.microsoft.com/office/word/2010/wordprocessingGroup" xmlns:wpi="http://schemas.microsoft.com/office/word/2010/wordprocessingInk" xmlns:wne="http://schemas.microsoft.com/office/word/2006/wordml" xmlns:wps="http://schemas.microsoft.com/office/word/2010/wordprocessingShape" mc:Ignorable="w14 w15 w16se w16cid wp14">
   <w:background w:color="FFFFFF"/>
   <w:body>
     <w:p>
@@ -776,6 +776,9 @@
               <w:contextualSpacing w:val="0"/>
               <w:jc w:val="both"/>
             </w:pPr>
+            <w:r>
+              <w:t>14/04/18</w:t>
+            </w:r>
           </w:p>
         </w:tc>
         <w:tc>
@@ -794,6 +797,9 @@
               <w:contextualSpacing w:val="0"/>
               <w:jc w:val="both"/>
             </w:pPr>
+            <w:r>
+              <w:t>1.1</w:t>
+            </w:r>
           </w:p>
         </w:tc>
         <w:tc>
@@ -812,6 +818,9 @@
               <w:contextualSpacing w:val="0"/>
               <w:jc w:val="both"/>
             </w:pPr>
+            <w:r>
+              <w:t>Version PROC-004</w:t>
+            </w:r>
           </w:p>
         </w:tc>
         <w:tc>
@@ -830,6 +839,9 @@
               <w:contextualSpacing w:val="0"/>
               <w:jc w:val="both"/>
             </w:pPr>
+            <w:r>
+              <w:t>Condor Aranda Ricardo</w:t>
+            </w:r>
           </w:p>
         </w:tc>
       </w:tr>
@@ -4517,7 +4529,7 @@
               </wp:anchor>
             </w:drawing>
           </mc:Choice>
-          <mc:Fallback xmlns:w16se="http://schemas.microsoft.com/office/word/2015/wordml/symex" xmlns:w16cid="http://schemas.microsoft.com/office/word/2016/wordml/cid" xmlns:am3d="http://schemas.microsoft.com/office/drawing/2017/model3d" xmlns:aink="http://schemas.microsoft.com/office/drawing/2016/ink" xmlns:cx8="http://schemas.microsoft.com/office/drawing/2016/5/14/chartex" xmlns:cx7="http://schemas.microsoft.com/office/drawing/2016/5/13/chartex" xmlns:cx6="http://schemas.microsoft.com/office/drawing/2016/5/12/chartex" xmlns:cx5="http://schemas.microsoft.com/office/drawing/2016/5/11/chartex" xmlns:cx4="http://schemas.microsoft.com/office/drawing/2016/5/10/chartex" xmlns:cx3="http://schemas.microsoft.com/office/drawing/2016/5/9/chartex" xmlns:cx2="http://schemas.microsoft.com/office/drawing/2015/10/21/chartex" xmlns:cx1="http://schemas.microsoft.com/office/drawing/2015/9/8/chartex" xmlns:cx="http://schemas.microsoft.com/office/drawing/2014/chartex">
+          <mc:Fallback>
             <w:pict>
               <v:shapetype w14:anchorId="618731C6" id="_x0000_t34" coordsize="21600,21600" o:spt="34" o:oned="t" adj="10800" path="m,l@0,0@0,21600,21600,21600e" filled="f">
                 <v:stroke joinstyle="miter"/>
@@ -4844,7 +4856,7 @@
               </wp:anchor>
             </w:drawing>
           </mc:Choice>
-          <mc:Fallback xmlns:w16se="http://schemas.microsoft.com/office/word/2015/wordml/symex" xmlns:w16cid="http://schemas.microsoft.com/office/word/2016/wordml/cid" xmlns:am3d="http://schemas.microsoft.com/office/drawing/2017/model3d" xmlns:aink="http://schemas.microsoft.com/office/drawing/2016/ink" xmlns:cx8="http://schemas.microsoft.com/office/drawing/2016/5/14/chartex" xmlns:cx7="http://schemas.microsoft.com/office/drawing/2016/5/13/chartex" xmlns:cx6="http://schemas.microsoft.com/office/drawing/2016/5/12/chartex" xmlns:cx5="http://schemas.microsoft.com/office/drawing/2016/5/11/chartex" xmlns:cx4="http://schemas.microsoft.com/office/drawing/2016/5/10/chartex" xmlns:cx3="http://schemas.microsoft.com/office/drawing/2016/5/9/chartex" xmlns:cx2="http://schemas.microsoft.com/office/drawing/2015/10/21/chartex" xmlns:cx1="http://schemas.microsoft.com/office/drawing/2015/9/8/chartex" xmlns:cx="http://schemas.microsoft.com/office/drawing/2014/chartex">
+          <mc:Fallback>
             <w:pict>
               <v:shape w14:anchorId="697B19C0" id="Conector: angular 15" o:spid="_x0000_s1026" type="#_x0000_t34" style="position:absolute;margin-left:124pt;margin-top:3.7pt;width:142pt;height:57.5pt;flip:y;z-index:251665408;visibility:visible;mso-wrap-style:square;mso-width-percent:0;mso-height-percent:0;mso-wrap-distance-left:9pt;mso-wrap-distance-top:0;mso-wrap-distance-right:9pt;mso-wrap-distance-bottom:0;mso-position-horizontal:absolute;mso-position-horizontal-relative:text;mso-position-vertical:absolute;mso-position-vertical-relative:text;mso-width-percent:0;mso-height-percent:0;mso-width-relative:margin;mso-height-relative:margin" o:gfxdata="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" strokecolor="#5b9bd5 [3204]" strokeweight=".5pt">
                 <v:stroke endarrow="block"/>
@@ -4910,7 +4922,7 @@
               </wp:anchor>
             </w:drawing>
           </mc:Choice>
-          <mc:Fallback xmlns:w16se="http://schemas.microsoft.com/office/word/2015/wordml/symex" xmlns:w16cid="http://schemas.microsoft.com/office/word/2016/wordml/cid" xmlns:am3d="http://schemas.microsoft.com/office/drawing/2017/model3d" xmlns:aink="http://schemas.microsoft.com/office/drawing/2016/ink" xmlns:cx8="http://schemas.microsoft.com/office/drawing/2016/5/14/chartex" xmlns:cx7="http://schemas.microsoft.com/office/drawing/2016/5/13/chartex" xmlns:cx6="http://schemas.microsoft.com/office/drawing/2016/5/12/chartex" xmlns:cx5="http://schemas.microsoft.com/office/drawing/2016/5/11/chartex" xmlns:cx4="http://schemas.microsoft.com/office/drawing/2016/5/10/chartex" xmlns:cx3="http://schemas.microsoft.com/office/drawing/2016/5/9/chartex" xmlns:cx2="http://schemas.microsoft.com/office/drawing/2015/10/21/chartex" xmlns:cx1="http://schemas.microsoft.com/office/drawing/2015/9/8/chartex" xmlns:cx="http://schemas.microsoft.com/office/drawing/2014/chartex">
+          <mc:Fallback>
             <w:pict>
               <v:shape w14:anchorId="036EF2DF" id="Conector: angular 14" o:spid="_x0000_s1026" type="#_x0000_t34" style="position:absolute;margin-left:72.5pt;margin-top:17.7pt;width:.5pt;height:30.5pt;flip:x;z-index:251664384;visibility:visible;mso-wrap-style:square;mso-wrap-distance-left:9pt;mso-wrap-distance-top:0;mso-wrap-distance-right:9pt;mso-wrap-distance-bottom:0;mso-position-horizontal:absolute;mso-position-horizontal-relative:text;mso-position-vertical:absolute;mso-position-vertical-relative:text" o:gfxdata="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" strokecolor="#5b9bd5 [3204]" strokeweight=".5pt">
                 <v:stroke endarrow="block"/>
@@ -4982,7 +4994,7 @@
               </wp:anchor>
             </w:drawing>
           </mc:Choice>
-          <mc:Fallback xmlns:w16se="http://schemas.microsoft.com/office/word/2015/wordml/symex" xmlns:w16cid="http://schemas.microsoft.com/office/word/2016/wordml/cid" xmlns:am3d="http://schemas.microsoft.com/office/drawing/2017/model3d" xmlns:aink="http://schemas.microsoft.com/office/drawing/2016/ink" xmlns:cx8="http://schemas.microsoft.com/office/drawing/2016/5/14/chartex" xmlns:cx7="http://schemas.microsoft.com/office/drawing/2016/5/13/chartex" xmlns:cx6="http://schemas.microsoft.com/office/drawing/2016/5/12/chartex" xmlns:cx5="http://schemas.microsoft.com/office/drawing/2016/5/11/chartex" xmlns:cx4="http://schemas.microsoft.com/office/drawing/2016/5/10/chartex" xmlns:cx3="http://schemas.microsoft.com/office/drawing/2016/5/9/chartex" xmlns:cx2="http://schemas.microsoft.com/office/drawing/2015/10/21/chartex" xmlns:cx1="http://schemas.microsoft.com/office/drawing/2015/9/8/chartex" xmlns:cx="http://schemas.microsoft.com/office/drawing/2014/chartex">
+          <mc:Fallback>
             <w:pict>
               <v:shape w14:anchorId="7EB4BA69" id="Conector: angular 16" o:spid="_x0000_s1026" type="#_x0000_t34" style="position:absolute;margin-left:315.5pt;margin-top:.7pt;width:.5pt;height:27pt;flip:x;z-index:251666432;visibility:visible;mso-wrap-style:square;mso-wrap-distance-left:9pt;mso-wrap-distance-top:0;mso-wrap-distance-right:9pt;mso-wrap-distance-bottom:0;mso-position-horizontal:absolute;mso-position-horizontal-relative:text;mso-position-vertical:absolute;mso-position-vertical-relative:text" o:gfxdata="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" strokecolor="#5b9bd5 [3204]" strokeweight=".5pt">
                 <v:stroke endarrow="block"/>
@@ -5390,7 +5402,7 @@
               </wp:anchor>
             </w:drawing>
           </mc:Choice>
-          <mc:Fallback xmlns:w16se="http://schemas.microsoft.com/office/word/2015/wordml/symex" xmlns:w16cid="http://schemas.microsoft.com/office/word/2016/wordml/cid" xmlns:am3d="http://schemas.microsoft.com/office/drawing/2017/model3d" xmlns:aink="http://schemas.microsoft.com/office/drawing/2016/ink" xmlns:cx8="http://schemas.microsoft.com/office/drawing/2016/5/14/chartex" xmlns:cx7="http://schemas.microsoft.com/office/drawing/2016/5/13/chartex" xmlns:cx6="http://schemas.microsoft.com/office/drawing/2016/5/12/chartex" xmlns:cx5="http://schemas.microsoft.com/office/drawing/2016/5/11/chartex" xmlns:cx4="http://schemas.microsoft.com/office/drawing/2016/5/10/chartex" xmlns:cx3="http://schemas.microsoft.com/office/drawing/2016/5/9/chartex" xmlns:cx2="http://schemas.microsoft.com/office/drawing/2015/10/21/chartex" xmlns:cx1="http://schemas.microsoft.com/office/drawing/2015/9/8/chartex" xmlns:cx="http://schemas.microsoft.com/office/drawing/2014/chartex">
+          <mc:Fallback>
             <w:pict>
               <v:shape w14:anchorId="5BD7ECB8" id="Conector: angular 18" o:spid="_x0000_s1026" type="#_x0000_t34" style="position:absolute;margin-left:366pt;margin-top:5.7pt;width:47pt;height:0;z-index:251668480;visibility:visible;mso-wrap-style:square;mso-wrap-distance-left:9pt;mso-wrap-distance-top:0;mso-wrap-distance-right:9pt;mso-wrap-distance-bottom:0;mso-position-horizontal:absolute;mso-position-horizontal-relative:text;mso-position-vertical:absolute;mso-position-vertical-relative:text" o:gfxdata="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" strokecolor="#5b9bd5 [3204]" strokeweight=".5pt">
                 <v:stroke endarrow="block"/>
@@ -6020,18 +6032,9 @@
     </w:tbl>
     <w:p>
       <w:pPr>
+        <w:pStyle w:val="Prrafodelista"/>
         <w:spacing w:before="120" w:after="60"/>
-        <w:jc w:val="both"/>
-      </w:pPr>
-    </w:p>
-    <w:p>
-      <w:pPr>
-        <w:pStyle w:val="Prrafodelista"/>
-        <w:numPr>
-          <w:ilvl w:val="0"/>
-          <w:numId w:val="1"/>
-        </w:numPr>
-        <w:spacing w:before="120" w:after="60"/>
+        <w:ind w:left="0"/>
         <w:jc w:val="both"/>
       </w:pPr>
     </w:p>
@@ -7729,7 +7732,34 @@
           <w:sz w:val="24"/>
           <w:szCs w:val="24"/>
         </w:rPr>
-        <w:t>Proceso 5: Cierre administrativo</w:t>
+        <w:t xml:space="preserve">Proceso </w:t>
+      </w:r>
+      <w:r>
+        <w:rPr>
+          <w:rFonts w:ascii="Arial" w:eastAsia="Arial" w:hAnsi="Arial" w:cs="Arial"/>
+          <w:b/>
+          <w:sz w:val="24"/>
+          <w:szCs w:val="24"/>
+        </w:rPr>
+        <w:t>4</w:t>
+      </w:r>
+      <w:r>
+        <w:rPr>
+          <w:rFonts w:ascii="Arial" w:eastAsia="Arial" w:hAnsi="Arial" w:cs="Arial"/>
+          <w:b/>
+          <w:sz w:val="24"/>
+          <w:szCs w:val="24"/>
+        </w:rPr>
+        <w:t xml:space="preserve">: </w:t>
+      </w:r>
+      <w:r>
+        <w:rPr>
+          <w:rFonts w:ascii="Arial" w:eastAsia="Arial" w:hAnsi="Arial" w:cs="Arial"/>
+          <w:b/>
+          <w:sz w:val="24"/>
+          <w:szCs w:val="24"/>
+        </w:rPr>
+        <w:t>Recepción de Insumos</w:t>
       </w:r>
     </w:p>
     <w:p>
@@ -7829,7 +7859,7 @@
               <w:rPr>
                 <w:rFonts w:ascii="Arial" w:eastAsia="Arial" w:hAnsi="Arial" w:cs="Arial"/>
               </w:rPr>
-              <w:t>5</w:t>
+              <w:t>4</w:t>
             </w:r>
           </w:p>
         </w:tc>
@@ -7868,7 +7898,7 @@
               <w:rPr>
                 <w:rFonts w:ascii="Arial" w:eastAsia="Arial" w:hAnsi="Arial" w:cs="Arial"/>
               </w:rPr>
-              <w:t>Cierre administrativo</w:t>
+              <w:t>Recepción de Insumos</w:t>
             </w:r>
           </w:p>
           <w:p/>
@@ -7980,7 +8010,7 @@
               <w:rPr>
                 <w:rFonts w:ascii="Arial" w:eastAsia="Arial" w:hAnsi="Arial" w:cs="Arial"/>
               </w:rPr>
-              <w:t>Ingresar al sistema y hacer el cuadre de las cajas para luego ejecutar el cierre del dia y asi realizar un corte de ventas.</w:t>
+              <w:t>El proveedor Ingresar los insumos, emite la factura y la descripción de los insumos que están ingresando, la factura es registrada en el sistema para el proceso de almacén.</w:t>
             </w:r>
           </w:p>
         </w:tc>
@@ -8366,7 +8396,7 @@
               <w:rPr>
                 <w:rFonts w:ascii="Arial" w:eastAsia="Arial" w:hAnsi="Arial" w:cs="Arial"/>
               </w:rPr>
-              <w:t>Ejecutar cuadre de cajas</w:t>
+              <w:t>Emitir factura</w:t>
             </w:r>
           </w:p>
         </w:tc>
@@ -8388,7 +8418,7 @@
               <w:rPr>
                 <w:rFonts w:ascii="Arial" w:eastAsia="Arial" w:hAnsi="Arial" w:cs="Arial"/>
               </w:rPr>
-              <w:t>Información de entradas y salidas de las ventas</w:t>
+              <w:t>Información de productos ingresados</w:t>
             </w:r>
           </w:p>
         </w:tc>
@@ -8410,7 +8440,7 @@
               <w:rPr>
                 <w:rFonts w:ascii="Arial" w:eastAsia="Arial" w:hAnsi="Arial" w:cs="Arial"/>
               </w:rPr>
-              <w:t>Balance de cuentas de la caja ejecutada.</w:t>
+              <w:t>Registro de productos ingresados</w:t>
             </w:r>
           </w:p>
           <w:p>
@@ -8462,7 +8492,7 @@
               <w:rPr>
                 <w:rFonts w:ascii="Arial" w:eastAsia="Arial" w:hAnsi="Arial" w:cs="Arial"/>
               </w:rPr>
-              <w:t>Realizar cierre del dia</w:t>
+              <w:t>Registrar la factura al sistema</w:t>
             </w:r>
           </w:p>
         </w:tc>
@@ -8484,7 +8514,7 @@
               <w:rPr>
                 <w:rFonts w:ascii="Arial" w:eastAsia="Arial" w:hAnsi="Arial" w:cs="Arial"/>
               </w:rPr>
-              <w:t>Información de entradas y salidas de las ventas.</w:t>
+              <w:t>Información de productos ingresados.</w:t>
             </w:r>
           </w:p>
         </w:tc>
@@ -8506,7 +8536,31 @@
               <w:rPr>
                 <w:rFonts w:ascii="Arial" w:eastAsia="Arial" w:hAnsi="Arial" w:cs="Arial"/>
               </w:rPr>
-              <w:t>Balance de cuentas del dia.</w:t>
+              <w:t xml:space="preserve">Balance de </w:t>
+            </w:r>
+            <w:r>
+              <w:rPr>
+                <w:rFonts w:ascii="Arial" w:eastAsia="Arial" w:hAnsi="Arial" w:cs="Arial"/>
+              </w:rPr>
+              <w:t>pago de</w:t>
+            </w:r>
+            <w:r>
+              <w:rPr>
+                <w:rFonts w:ascii="Arial" w:eastAsia="Arial" w:hAnsi="Arial" w:cs="Arial"/>
+              </w:rPr>
+              <w:t xml:space="preserve"> p</w:t>
+            </w:r>
+            <w:r>
+              <w:rPr>
+                <w:rFonts w:ascii="Arial" w:eastAsia="Arial" w:hAnsi="Arial" w:cs="Arial"/>
+              </w:rPr>
+              <w:t>roducto</w:t>
+            </w:r>
+            <w:r>
+              <w:rPr>
+                <w:rFonts w:ascii="Arial" w:eastAsia="Arial" w:hAnsi="Arial" w:cs="Arial"/>
+              </w:rPr>
+              <w:t>.</w:t>
             </w:r>
           </w:p>
         </w:tc>
@@ -8548,10 +8602,10 @@
           <w:noProof/>
         </w:rPr>
         <w:drawing>
-          <wp:inline distT="0" distB="0" distL="0" distR="0" wp14:anchorId="1645F129" wp14:editId="144175A2">
-            <wp:extent cx="5400040" cy="2919730"/>
+          <wp:inline distT="0" distB="0" distL="0" distR="0" wp14:anchorId="397428E4" wp14:editId="5A14823C">
+            <wp:extent cx="5943600" cy="1828800"/>
             <wp:effectExtent l="0" t="0" r="0" b="0"/>
-            <wp:docPr id="5" name="Imagen 5"/>
+            <wp:docPr id="13" name="Imagen 13"/>
             <wp:cNvGraphicFramePr>
               <a:graphicFrameLocks xmlns:a="http://schemas.openxmlformats.org/drawingml/2006/main" noChangeAspect="1"/>
             </wp:cNvGraphicFramePr>
@@ -8571,7 +8625,7 @@
                   <pic:spPr>
                     <a:xfrm>
                       <a:off x="0" y="0"/>
-                      <a:ext cx="5400040" cy="2919730"/>
+                      <a:ext cx="5943600" cy="1828800"/>
                     </a:xfrm>
                     <a:prstGeom prst="rect">
                       <a:avLst/>
@@ -8674,7 +8728,6 @@
                 <w:rFonts w:ascii="Arial" w:eastAsia="Arial" w:hAnsi="Arial" w:cs="Arial"/>
                 <w:b/>
               </w:rPr>
-              <w:lastRenderedPageBreak/>
               <w:t>ID</w:t>
             </w:r>
           </w:p>
@@ -8911,6 +8964,7 @@
               <w:rPr>
                 <w:rFonts w:ascii="Arial" w:eastAsia="Arial" w:hAnsi="Arial" w:cs="Arial"/>
               </w:rPr>
+              <w:lastRenderedPageBreak/>
               <w:t>2</w:t>
             </w:r>
           </w:p>
@@ -8931,7 +8985,7 @@
               <w:rPr>
                 <w:rFonts w:ascii="Arial" w:eastAsia="Arial" w:hAnsi="Arial" w:cs="Arial"/>
               </w:rPr>
-              <w:t>Ejecutar cuadre de cajas.</w:t>
+              <w:t>Emitir factura</w:t>
             </w:r>
           </w:p>
         </w:tc>
@@ -8954,13 +9008,19 @@
               <w:rPr>
                 <w:rFonts w:ascii="Arial" w:eastAsia="Arial" w:hAnsi="Arial" w:cs="Arial"/>
               </w:rPr>
-              <w:t xml:space="preserve">El </w:t>
-            </w:r>
-            <w:r>
-              <w:rPr>
-                <w:rFonts w:ascii="Arial" w:eastAsia="Arial" w:hAnsi="Arial" w:cs="Arial"/>
-              </w:rPr>
-              <w:t>administrador ya estando en el sistema realiza un balance de cuentas de cada caja y asi obteniendo ingresos y egresos para asi detallarlo minuciosamente para finalmente cierre cada caja.</w:t>
+              <w:t xml:space="preserve">Una vez que el Proveedor haya ingresado </w:t>
+            </w:r>
+            <w:r>
+              <w:rPr>
+                <w:rFonts w:ascii="Arial" w:eastAsia="Arial" w:hAnsi="Arial" w:cs="Arial"/>
+              </w:rPr>
+              <w:t>todo el insumo</w:t>
+            </w:r>
+            <w:r>
+              <w:rPr>
+                <w:rFonts w:ascii="Arial" w:eastAsia="Arial" w:hAnsi="Arial" w:cs="Arial"/>
+              </w:rPr>
+              <w:t>, se entregara la factura donde estarán detallado los insumos q fueron ingresados</w:t>
             </w:r>
           </w:p>
         </w:tc>
@@ -8980,7 +9040,7 @@
               <w:rPr>
                 <w:rFonts w:ascii="Arial" w:eastAsia="Arial" w:hAnsi="Arial" w:cs="Arial"/>
               </w:rPr>
-              <w:t>Administrador</w:t>
+              <w:t>Proveedor</w:t>
             </w:r>
           </w:p>
         </w:tc>
@@ -9045,7 +9105,7 @@
               <w:rPr>
                 <w:rFonts w:ascii="Arial" w:eastAsia="Arial" w:hAnsi="Arial" w:cs="Arial"/>
               </w:rPr>
-              <w:t>Realizar el cierre del día.</w:t>
+              <w:t>Registrar la factura al sistema</w:t>
             </w:r>
           </w:p>
         </w:tc>
@@ -9077,7 +9137,19 @@
               <w:rPr>
                 <w:rFonts w:ascii="Arial" w:eastAsia="Arial" w:hAnsi="Arial" w:cs="Arial"/>
               </w:rPr>
-              <w:t>administrador hace el balance general del dia realizando el corte de ventas detallando las entradas y salidas del dia en general para asi poder realizar el corte de ventas.</w:t>
+              <w:t>administrador</w:t>
+            </w:r>
+            <w:r>
+              <w:rPr>
+                <w:rFonts w:ascii="Arial" w:eastAsia="Arial" w:hAnsi="Arial" w:cs="Arial"/>
+              </w:rPr>
+              <w:t xml:space="preserve"> revisa que todo este conforme, se ingresa la factura al sistema</w:t>
+            </w:r>
+            <w:r>
+              <w:rPr>
+                <w:rFonts w:ascii="Arial" w:eastAsia="Arial" w:hAnsi="Arial" w:cs="Arial"/>
+              </w:rPr>
+              <w:t>.</w:t>
             </w:r>
           </w:p>
         </w:tc>
@@ -9133,8 +9205,1452 @@
         <w:spacing w:before="120" w:after="60"/>
         <w:jc w:val="both"/>
       </w:pPr>
+      <w:r>
+        <w:rPr>
+          <w:rFonts w:ascii="Arial" w:eastAsia="Arial" w:hAnsi="Arial" w:cs="Arial"/>
+          <w:b/>
+          <w:sz w:val="24"/>
+          <w:szCs w:val="24"/>
+        </w:rPr>
+        <w:t>Proceso 5: Cierre administrativo</w:t>
+      </w:r>
       <w:bookmarkStart w:id="11" w:name="_GoBack"/>
       <w:bookmarkEnd w:id="11"/>
+    </w:p>
+    <w:p>
+      <w:pPr>
+        <w:numPr>
+          <w:ilvl w:val="1"/>
+          <w:numId w:val="1"/>
+        </w:numPr>
+        <w:spacing w:before="120" w:after="60"/>
+        <w:ind w:left="720" w:hanging="718"/>
+        <w:jc w:val="both"/>
+      </w:pPr>
+      <w:r>
+        <w:rPr>
+          <w:rFonts w:ascii="Arial" w:eastAsia="Arial" w:hAnsi="Arial" w:cs="Arial"/>
+          <w:b/>
+        </w:rPr>
+        <w:t>Ficha de Proceso</w:t>
+      </w:r>
+    </w:p>
+    <w:p>
+      <w:pPr>
+        <w:spacing w:before="120" w:after="60"/>
+        <w:ind w:left="720"/>
+        <w:jc w:val="both"/>
+      </w:pPr>
+    </w:p>
+    <w:tbl>
+      <w:tblPr>
+        <w:tblW w:w="9468" w:type="dxa"/>
+        <w:tblInd w:w="108" w:type="dxa"/>
+        <w:tblBorders>
+          <w:top w:val="single" w:sz="4" w:space="0" w:color="000000"/>
+          <w:left w:val="single" w:sz="4" w:space="0" w:color="000000"/>
+          <w:bottom w:val="single" w:sz="4" w:space="0" w:color="000000"/>
+          <w:right w:val="single" w:sz="4" w:space="0" w:color="000000"/>
+          <w:insideH w:val="single" w:sz="4" w:space="0" w:color="000000"/>
+          <w:insideV w:val="single" w:sz="4" w:space="0" w:color="000000"/>
+        </w:tblBorders>
+        <w:tblLayout w:type="fixed"/>
+        <w:tblLook w:val="0600" w:firstRow="0" w:lastRow="0" w:firstColumn="0" w:lastColumn="0" w:noHBand="1" w:noVBand="1"/>
+      </w:tblPr>
+      <w:tblGrid>
+        <w:gridCol w:w="1926"/>
+        <w:gridCol w:w="4707"/>
+        <w:gridCol w:w="1530"/>
+        <w:gridCol w:w="1305"/>
+      </w:tblGrid>
+      <w:tr>
+        <w:tc>
+          <w:tcPr>
+            <w:tcW w:w="1926" w:type="dxa"/>
+            <w:tcMar>
+              <w:top w:w="100" w:type="dxa"/>
+              <w:left w:w="108" w:type="dxa"/>
+              <w:bottom w:w="100" w:type="dxa"/>
+              <w:right w:w="108" w:type="dxa"/>
+            </w:tcMar>
+          </w:tcPr>
+          <w:p>
+            <w:r>
+              <w:rPr>
+                <w:rFonts w:ascii="Arial" w:eastAsia="Arial" w:hAnsi="Arial" w:cs="Arial"/>
+                <w:b/>
+              </w:rPr>
+              <w:t xml:space="preserve">Número o código </w:t>
+            </w:r>
+          </w:p>
+          <w:p>
+            <w:r>
+              <w:rPr>
+                <w:rFonts w:ascii="Arial" w:eastAsia="Arial" w:hAnsi="Arial" w:cs="Arial"/>
+                <w:b/>
+              </w:rPr>
+              <w:t>de proceso</w:t>
+            </w:r>
+          </w:p>
+        </w:tc>
+        <w:tc>
+          <w:tcPr>
+            <w:tcW w:w="4707" w:type="dxa"/>
+            <w:tcMar>
+              <w:top w:w="100" w:type="dxa"/>
+              <w:left w:w="108" w:type="dxa"/>
+              <w:bottom w:w="100" w:type="dxa"/>
+              <w:right w:w="108" w:type="dxa"/>
+            </w:tcMar>
+          </w:tcPr>
+          <w:p>
+            <w:r>
+              <w:rPr>
+                <w:rFonts w:ascii="Arial" w:eastAsia="Arial" w:hAnsi="Arial" w:cs="Arial"/>
+              </w:rPr>
+              <w:t>PROC-00</w:t>
+            </w:r>
+            <w:r>
+              <w:rPr>
+                <w:rFonts w:ascii="Arial" w:eastAsia="Arial" w:hAnsi="Arial" w:cs="Arial"/>
+              </w:rPr>
+              <w:t>5</w:t>
+            </w:r>
+          </w:p>
+        </w:tc>
+        <w:tc>
+          <w:tcPr>
+            <w:tcW w:w="1530" w:type="dxa"/>
+            <w:tcMar>
+              <w:top w:w="100" w:type="dxa"/>
+              <w:left w:w="108" w:type="dxa"/>
+              <w:bottom w:w="100" w:type="dxa"/>
+              <w:right w:w="108" w:type="dxa"/>
+            </w:tcMar>
+          </w:tcPr>
+          <w:p>
+            <w:r>
+              <w:rPr>
+                <w:rFonts w:ascii="Arial" w:eastAsia="Arial" w:hAnsi="Arial" w:cs="Arial"/>
+                <w:b/>
+              </w:rPr>
+              <w:t>Proceso</w:t>
+            </w:r>
+          </w:p>
+        </w:tc>
+        <w:tc>
+          <w:tcPr>
+            <w:tcW w:w="1305" w:type="dxa"/>
+            <w:tcMar>
+              <w:top w:w="100" w:type="dxa"/>
+              <w:left w:w="108" w:type="dxa"/>
+              <w:bottom w:w="100" w:type="dxa"/>
+              <w:right w:w="108" w:type="dxa"/>
+            </w:tcMar>
+          </w:tcPr>
+          <w:p>
+            <w:r>
+              <w:rPr>
+                <w:rFonts w:ascii="Arial" w:eastAsia="Arial" w:hAnsi="Arial" w:cs="Arial"/>
+              </w:rPr>
+              <w:t>Cierre administrativo</w:t>
+            </w:r>
+          </w:p>
+          <w:p/>
+        </w:tc>
+      </w:tr>
+      <w:tr>
+        <w:tc>
+          <w:tcPr>
+            <w:tcW w:w="1926" w:type="dxa"/>
+            <w:tcMar>
+              <w:top w:w="100" w:type="dxa"/>
+              <w:left w:w="108" w:type="dxa"/>
+              <w:bottom w:w="100" w:type="dxa"/>
+              <w:right w:w="108" w:type="dxa"/>
+            </w:tcMar>
+          </w:tcPr>
+          <w:p/>
+        </w:tc>
+        <w:tc>
+          <w:tcPr>
+            <w:tcW w:w="4707" w:type="dxa"/>
+            <w:tcMar>
+              <w:top w:w="100" w:type="dxa"/>
+              <w:left w:w="108" w:type="dxa"/>
+              <w:bottom w:w="100" w:type="dxa"/>
+              <w:right w:w="108" w:type="dxa"/>
+            </w:tcMar>
+          </w:tcPr>
+          <w:p/>
+        </w:tc>
+        <w:tc>
+          <w:tcPr>
+            <w:tcW w:w="1530" w:type="dxa"/>
+            <w:tcMar>
+              <w:top w:w="100" w:type="dxa"/>
+              <w:left w:w="108" w:type="dxa"/>
+              <w:bottom w:w="100" w:type="dxa"/>
+              <w:right w:w="108" w:type="dxa"/>
+            </w:tcMar>
+          </w:tcPr>
+          <w:p>
+            <w:r>
+              <w:rPr>
+                <w:rFonts w:ascii="Arial" w:eastAsia="Arial" w:hAnsi="Arial" w:cs="Arial"/>
+                <w:b/>
+              </w:rPr>
+              <w:t>Responsable</w:t>
+            </w:r>
+          </w:p>
+        </w:tc>
+        <w:tc>
+          <w:tcPr>
+            <w:tcW w:w="1305" w:type="dxa"/>
+            <w:tcMar>
+              <w:top w:w="100" w:type="dxa"/>
+              <w:left w:w="108" w:type="dxa"/>
+              <w:bottom w:w="100" w:type="dxa"/>
+              <w:right w:w="108" w:type="dxa"/>
+            </w:tcMar>
+          </w:tcPr>
+          <w:p>
+            <w:r>
+              <w:rPr>
+                <w:rFonts w:ascii="Arial" w:eastAsia="Arial" w:hAnsi="Arial" w:cs="Arial"/>
+              </w:rPr>
+              <w:t>Administrador</w:t>
+            </w:r>
+          </w:p>
+          <w:p/>
+        </w:tc>
+      </w:tr>
+      <w:tr>
+        <w:tc>
+          <w:tcPr>
+            <w:tcW w:w="1926" w:type="dxa"/>
+            <w:tcMar>
+              <w:top w:w="100" w:type="dxa"/>
+              <w:left w:w="108" w:type="dxa"/>
+              <w:bottom w:w="100" w:type="dxa"/>
+              <w:right w:w="108" w:type="dxa"/>
+            </w:tcMar>
+          </w:tcPr>
+          <w:p/>
+          <w:p>
+            <w:r>
+              <w:rPr>
+                <w:rFonts w:ascii="Arial" w:eastAsia="Arial" w:hAnsi="Arial" w:cs="Arial"/>
+                <w:b/>
+              </w:rPr>
+              <w:t>Objetivo / Propósito</w:t>
+            </w:r>
+          </w:p>
+        </w:tc>
+        <w:tc>
+          <w:tcPr>
+            <w:tcW w:w="4707" w:type="dxa"/>
+            <w:tcMar>
+              <w:top w:w="100" w:type="dxa"/>
+              <w:left w:w="108" w:type="dxa"/>
+              <w:bottom w:w="100" w:type="dxa"/>
+              <w:right w:w="108" w:type="dxa"/>
+            </w:tcMar>
+          </w:tcPr>
+          <w:p>
+            <w:pPr>
+              <w:jc w:val="both"/>
+            </w:pPr>
+            <w:r>
+              <w:rPr>
+                <w:rFonts w:ascii="Arial" w:eastAsia="Arial" w:hAnsi="Arial" w:cs="Arial"/>
+              </w:rPr>
+              <w:t>Ingresar al sistema y hacer el cuadre de las cajas para luego ejecutar el cierre del dia y asi realizar un corte de ventas.</w:t>
+            </w:r>
+          </w:p>
+        </w:tc>
+        <w:tc>
+          <w:tcPr>
+            <w:tcW w:w="1530" w:type="dxa"/>
+            <w:tcMar>
+              <w:top w:w="100" w:type="dxa"/>
+              <w:left w:w="108" w:type="dxa"/>
+              <w:bottom w:w="100" w:type="dxa"/>
+              <w:right w:w="108" w:type="dxa"/>
+            </w:tcMar>
+          </w:tcPr>
+          <w:p>
+            <w:pPr>
+              <w:spacing w:after="200" w:line="276" w:lineRule="auto"/>
+            </w:pPr>
+          </w:p>
+        </w:tc>
+        <w:tc>
+          <w:tcPr>
+            <w:tcW w:w="1305" w:type="dxa"/>
+            <w:tcMar>
+              <w:top w:w="100" w:type="dxa"/>
+              <w:left w:w="108" w:type="dxa"/>
+              <w:bottom w:w="100" w:type="dxa"/>
+              <w:right w:w="108" w:type="dxa"/>
+            </w:tcMar>
+          </w:tcPr>
+          <w:p>
+            <w:pPr>
+              <w:spacing w:after="200" w:line="276" w:lineRule="auto"/>
+            </w:pPr>
+          </w:p>
+        </w:tc>
+      </w:tr>
+      <w:tr>
+        <w:tc>
+          <w:tcPr>
+            <w:tcW w:w="1926" w:type="dxa"/>
+            <w:tcMar>
+              <w:top w:w="100" w:type="dxa"/>
+              <w:left w:w="108" w:type="dxa"/>
+              <w:bottom w:w="100" w:type="dxa"/>
+              <w:right w:w="108" w:type="dxa"/>
+            </w:tcMar>
+          </w:tcPr>
+          <w:p>
+            <w:r>
+              <w:rPr>
+                <w:rFonts w:ascii="Arial" w:eastAsia="Arial" w:hAnsi="Arial" w:cs="Arial"/>
+                <w:b/>
+              </w:rPr>
+              <w:t>Frecuencia</w:t>
+            </w:r>
+          </w:p>
+        </w:tc>
+        <w:tc>
+          <w:tcPr>
+            <w:tcW w:w="4707" w:type="dxa"/>
+            <w:tcMar>
+              <w:top w:w="100" w:type="dxa"/>
+              <w:left w:w="108" w:type="dxa"/>
+              <w:bottom w:w="100" w:type="dxa"/>
+              <w:right w:w="108" w:type="dxa"/>
+            </w:tcMar>
+          </w:tcPr>
+          <w:p>
+            <w:pPr>
+              <w:jc w:val="both"/>
+            </w:pPr>
+            <w:r>
+              <w:rPr>
+                <w:rFonts w:ascii="Arial" w:eastAsia="Arial" w:hAnsi="Arial" w:cs="Arial"/>
+              </w:rPr>
+              <w:t xml:space="preserve">Este proceso se realiza </w:t>
+            </w:r>
+            <w:r>
+              <w:rPr>
+                <w:rFonts w:ascii="Arial" w:eastAsia="Arial" w:hAnsi="Arial" w:cs="Arial"/>
+              </w:rPr>
+              <w:t>al final de cada dia.</w:t>
+            </w:r>
+          </w:p>
+        </w:tc>
+        <w:tc>
+          <w:tcPr>
+            <w:tcW w:w="1530" w:type="dxa"/>
+            <w:tcMar>
+              <w:top w:w="100" w:type="dxa"/>
+              <w:left w:w="108" w:type="dxa"/>
+              <w:bottom w:w="100" w:type="dxa"/>
+              <w:right w:w="108" w:type="dxa"/>
+            </w:tcMar>
+          </w:tcPr>
+          <w:p>
+            <w:pPr>
+              <w:spacing w:after="200" w:line="276" w:lineRule="auto"/>
+            </w:pPr>
+          </w:p>
+        </w:tc>
+        <w:tc>
+          <w:tcPr>
+            <w:tcW w:w="1305" w:type="dxa"/>
+            <w:tcMar>
+              <w:top w:w="100" w:type="dxa"/>
+              <w:left w:w="108" w:type="dxa"/>
+              <w:bottom w:w="100" w:type="dxa"/>
+              <w:right w:w="108" w:type="dxa"/>
+            </w:tcMar>
+          </w:tcPr>
+          <w:p>
+            <w:pPr>
+              <w:spacing w:after="200" w:line="276" w:lineRule="auto"/>
+            </w:pPr>
+          </w:p>
+        </w:tc>
+      </w:tr>
+    </w:tbl>
+    <w:p>
+      <w:pPr>
+        <w:spacing w:before="120" w:after="60"/>
+        <w:ind w:left="720"/>
+        <w:jc w:val="both"/>
+      </w:pPr>
+    </w:p>
+    <w:p>
+      <w:pPr>
+        <w:spacing w:before="120" w:after="60"/>
+        <w:ind w:left="720"/>
+        <w:jc w:val="both"/>
+      </w:pPr>
+    </w:p>
+    <w:tbl>
+      <w:tblPr>
+        <w:tblW w:w="9468" w:type="dxa"/>
+        <w:tblInd w:w="108" w:type="dxa"/>
+        <w:tblBorders>
+          <w:top w:val="single" w:sz="4" w:space="0" w:color="000000"/>
+          <w:left w:val="single" w:sz="4" w:space="0" w:color="000000"/>
+          <w:bottom w:val="single" w:sz="4" w:space="0" w:color="000000"/>
+          <w:right w:val="single" w:sz="4" w:space="0" w:color="000000"/>
+          <w:insideH w:val="single" w:sz="4" w:space="0" w:color="000000"/>
+          <w:insideV w:val="single" w:sz="4" w:space="0" w:color="000000"/>
+        </w:tblBorders>
+        <w:tblLayout w:type="fixed"/>
+        <w:tblLook w:val="0600" w:firstRow="0" w:lastRow="0" w:firstColumn="0" w:lastColumn="0" w:noHBand="1" w:noVBand="1"/>
+      </w:tblPr>
+      <w:tblGrid>
+        <w:gridCol w:w="1417"/>
+        <w:gridCol w:w="1910"/>
+        <w:gridCol w:w="3790"/>
+        <w:gridCol w:w="2351"/>
+      </w:tblGrid>
+      <w:tr>
+        <w:tc>
+          <w:tcPr>
+            <w:tcW w:w="1417" w:type="dxa"/>
+            <w:tcMar>
+              <w:top w:w="100" w:type="dxa"/>
+              <w:left w:w="108" w:type="dxa"/>
+              <w:bottom w:w="100" w:type="dxa"/>
+              <w:right w:w="108" w:type="dxa"/>
+            </w:tcMar>
+          </w:tcPr>
+          <w:p>
+            <w:pPr>
+              <w:jc w:val="center"/>
+            </w:pPr>
+            <w:r>
+              <w:rPr>
+                <w:rFonts w:ascii="Arial" w:eastAsia="Arial" w:hAnsi="Arial" w:cs="Arial"/>
+                <w:b/>
+              </w:rPr>
+              <w:t>Identificador</w:t>
+            </w:r>
+          </w:p>
+        </w:tc>
+        <w:tc>
+          <w:tcPr>
+            <w:tcW w:w="1910" w:type="dxa"/>
+            <w:tcMar>
+              <w:top w:w="100" w:type="dxa"/>
+              <w:left w:w="108" w:type="dxa"/>
+              <w:bottom w:w="100" w:type="dxa"/>
+              <w:right w:w="108" w:type="dxa"/>
+            </w:tcMar>
+          </w:tcPr>
+          <w:p>
+            <w:pPr>
+              <w:jc w:val="center"/>
+            </w:pPr>
+            <w:r>
+              <w:rPr>
+                <w:rFonts w:ascii="Arial" w:eastAsia="Arial" w:hAnsi="Arial" w:cs="Arial"/>
+                <w:b/>
+              </w:rPr>
+              <w:t>Actividad</w:t>
+            </w:r>
+          </w:p>
+        </w:tc>
+        <w:tc>
+          <w:tcPr>
+            <w:tcW w:w="3790" w:type="dxa"/>
+            <w:tcMar>
+              <w:top w:w="100" w:type="dxa"/>
+              <w:left w:w="108" w:type="dxa"/>
+              <w:bottom w:w="100" w:type="dxa"/>
+              <w:right w:w="108" w:type="dxa"/>
+            </w:tcMar>
+          </w:tcPr>
+          <w:p>
+            <w:pPr>
+              <w:jc w:val="center"/>
+            </w:pPr>
+            <w:r>
+              <w:rPr>
+                <w:rFonts w:ascii="Arial" w:eastAsia="Arial" w:hAnsi="Arial" w:cs="Arial"/>
+                <w:b/>
+              </w:rPr>
+              <w:t>Datos de Entrada</w:t>
+            </w:r>
+          </w:p>
+        </w:tc>
+        <w:tc>
+          <w:tcPr>
+            <w:tcW w:w="2351" w:type="dxa"/>
+            <w:tcMar>
+              <w:top w:w="100" w:type="dxa"/>
+              <w:left w:w="108" w:type="dxa"/>
+              <w:bottom w:w="100" w:type="dxa"/>
+              <w:right w:w="108" w:type="dxa"/>
+            </w:tcMar>
+          </w:tcPr>
+          <w:p>
+            <w:pPr>
+              <w:jc w:val="center"/>
+            </w:pPr>
+            <w:r>
+              <w:rPr>
+                <w:rFonts w:ascii="Arial" w:eastAsia="Arial" w:hAnsi="Arial" w:cs="Arial"/>
+                <w:b/>
+              </w:rPr>
+              <w:t>Datos de Salida</w:t>
+            </w:r>
+          </w:p>
+        </w:tc>
+      </w:tr>
+      <w:tr>
+        <w:tc>
+          <w:tcPr>
+            <w:tcW w:w="1417" w:type="dxa"/>
+            <w:tcMar>
+              <w:top w:w="100" w:type="dxa"/>
+              <w:left w:w="108" w:type="dxa"/>
+              <w:bottom w:w="100" w:type="dxa"/>
+              <w:right w:w="108" w:type="dxa"/>
+            </w:tcMar>
+          </w:tcPr>
+          <w:p>
+            <w:pPr>
+              <w:jc w:val="center"/>
+            </w:pPr>
+            <w:r>
+              <w:rPr>
+                <w:rFonts w:ascii="Arial" w:eastAsia="Arial" w:hAnsi="Arial" w:cs="Arial"/>
+              </w:rPr>
+              <w:t>1</w:t>
+            </w:r>
+          </w:p>
+        </w:tc>
+        <w:tc>
+          <w:tcPr>
+            <w:tcW w:w="1910" w:type="dxa"/>
+            <w:tcMar>
+              <w:top w:w="100" w:type="dxa"/>
+              <w:left w:w="108" w:type="dxa"/>
+              <w:bottom w:w="100" w:type="dxa"/>
+              <w:right w:w="108" w:type="dxa"/>
+            </w:tcMar>
+          </w:tcPr>
+          <w:p>
+            <w:pPr>
+              <w:jc w:val="center"/>
+            </w:pPr>
+            <w:r>
+              <w:rPr>
+                <w:rFonts w:ascii="Arial" w:eastAsia="Arial" w:hAnsi="Arial" w:cs="Arial"/>
+              </w:rPr>
+              <w:t>Ingreso al sistema</w:t>
+            </w:r>
+          </w:p>
+        </w:tc>
+        <w:tc>
+          <w:tcPr>
+            <w:tcW w:w="3790" w:type="dxa"/>
+            <w:tcMar>
+              <w:top w:w="100" w:type="dxa"/>
+              <w:left w:w="108" w:type="dxa"/>
+              <w:bottom w:w="100" w:type="dxa"/>
+              <w:right w:w="108" w:type="dxa"/>
+            </w:tcMar>
+          </w:tcPr>
+          <w:p>
+            <w:pPr>
+              <w:jc w:val="center"/>
+            </w:pPr>
+            <w:r>
+              <w:rPr>
+                <w:rFonts w:ascii="Arial" w:eastAsia="Arial" w:hAnsi="Arial" w:cs="Arial"/>
+              </w:rPr>
+              <w:t xml:space="preserve">Información de </w:t>
+            </w:r>
+            <w:r>
+              <w:rPr>
+                <w:rFonts w:ascii="Arial" w:eastAsia="Arial" w:hAnsi="Arial" w:cs="Arial"/>
+              </w:rPr>
+              <w:t>usuario y clave del sistema.</w:t>
+            </w:r>
+          </w:p>
+        </w:tc>
+        <w:tc>
+          <w:tcPr>
+            <w:tcW w:w="2351" w:type="dxa"/>
+            <w:tcMar>
+              <w:top w:w="100" w:type="dxa"/>
+              <w:left w:w="108" w:type="dxa"/>
+              <w:bottom w:w="100" w:type="dxa"/>
+              <w:right w:w="108" w:type="dxa"/>
+            </w:tcMar>
+          </w:tcPr>
+          <w:p>
+            <w:pPr>
+              <w:jc w:val="center"/>
+            </w:pPr>
+            <w:r>
+              <w:rPr>
+                <w:rFonts w:ascii="Arial" w:eastAsia="Arial" w:hAnsi="Arial" w:cs="Arial"/>
+              </w:rPr>
+              <w:t>Acceso a la cuenta.</w:t>
+            </w:r>
+          </w:p>
+        </w:tc>
+      </w:tr>
+      <w:tr>
+        <w:tc>
+          <w:tcPr>
+            <w:tcW w:w="1417" w:type="dxa"/>
+            <w:tcMar>
+              <w:top w:w="100" w:type="dxa"/>
+              <w:left w:w="108" w:type="dxa"/>
+              <w:bottom w:w="100" w:type="dxa"/>
+              <w:right w:w="108" w:type="dxa"/>
+            </w:tcMar>
+          </w:tcPr>
+          <w:p>
+            <w:pPr>
+              <w:jc w:val="center"/>
+            </w:pPr>
+            <w:r>
+              <w:rPr>
+                <w:rFonts w:ascii="Arial" w:eastAsia="Arial" w:hAnsi="Arial" w:cs="Arial"/>
+              </w:rPr>
+              <w:t>2</w:t>
+            </w:r>
+          </w:p>
+        </w:tc>
+        <w:tc>
+          <w:tcPr>
+            <w:tcW w:w="1910" w:type="dxa"/>
+            <w:tcMar>
+              <w:top w:w="100" w:type="dxa"/>
+              <w:left w:w="108" w:type="dxa"/>
+              <w:bottom w:w="100" w:type="dxa"/>
+              <w:right w:w="108" w:type="dxa"/>
+            </w:tcMar>
+          </w:tcPr>
+          <w:p>
+            <w:pPr>
+              <w:jc w:val="center"/>
+            </w:pPr>
+            <w:r>
+              <w:rPr>
+                <w:rFonts w:ascii="Arial" w:eastAsia="Arial" w:hAnsi="Arial" w:cs="Arial"/>
+              </w:rPr>
+              <w:t xml:space="preserve">Ejecutar cuadre de </w:t>
+            </w:r>
+            <w:r>
+              <w:rPr>
+                <w:rFonts w:ascii="Arial" w:eastAsia="Arial" w:hAnsi="Arial" w:cs="Arial"/>
+              </w:rPr>
+              <w:lastRenderedPageBreak/>
+              <w:t>cajas</w:t>
+            </w:r>
+          </w:p>
+        </w:tc>
+        <w:tc>
+          <w:tcPr>
+            <w:tcW w:w="3790" w:type="dxa"/>
+            <w:tcMar>
+              <w:top w:w="100" w:type="dxa"/>
+              <w:left w:w="108" w:type="dxa"/>
+              <w:bottom w:w="100" w:type="dxa"/>
+              <w:right w:w="108" w:type="dxa"/>
+            </w:tcMar>
+          </w:tcPr>
+          <w:p>
+            <w:pPr>
+              <w:jc w:val="center"/>
+            </w:pPr>
+            <w:r>
+              <w:rPr>
+                <w:rFonts w:ascii="Arial" w:eastAsia="Arial" w:hAnsi="Arial" w:cs="Arial"/>
+              </w:rPr>
+              <w:lastRenderedPageBreak/>
+              <w:t xml:space="preserve">Información de entradas y salidas de </w:t>
+            </w:r>
+            <w:r>
+              <w:rPr>
+                <w:rFonts w:ascii="Arial" w:eastAsia="Arial" w:hAnsi="Arial" w:cs="Arial"/>
+              </w:rPr>
+              <w:lastRenderedPageBreak/>
+              <w:t>las ventas</w:t>
+            </w:r>
+          </w:p>
+        </w:tc>
+        <w:tc>
+          <w:tcPr>
+            <w:tcW w:w="2351" w:type="dxa"/>
+            <w:tcMar>
+              <w:top w:w="100" w:type="dxa"/>
+              <w:left w:w="108" w:type="dxa"/>
+              <w:bottom w:w="100" w:type="dxa"/>
+              <w:right w:w="108" w:type="dxa"/>
+            </w:tcMar>
+          </w:tcPr>
+          <w:p>
+            <w:pPr>
+              <w:jc w:val="center"/>
+            </w:pPr>
+            <w:r>
+              <w:rPr>
+                <w:rFonts w:ascii="Arial" w:eastAsia="Arial" w:hAnsi="Arial" w:cs="Arial"/>
+              </w:rPr>
+              <w:lastRenderedPageBreak/>
+              <w:t xml:space="preserve">Balance de cuentas de </w:t>
+            </w:r>
+            <w:r>
+              <w:rPr>
+                <w:rFonts w:ascii="Arial" w:eastAsia="Arial" w:hAnsi="Arial" w:cs="Arial"/>
+              </w:rPr>
+              <w:lastRenderedPageBreak/>
+              <w:t>la caja ejecutada.</w:t>
+            </w:r>
+          </w:p>
+          <w:p>
+            <w:pPr>
+              <w:jc w:val="center"/>
+            </w:pPr>
+          </w:p>
+        </w:tc>
+      </w:tr>
+      <w:tr>
+        <w:tc>
+          <w:tcPr>
+            <w:tcW w:w="1417" w:type="dxa"/>
+            <w:tcMar>
+              <w:top w:w="100" w:type="dxa"/>
+              <w:left w:w="108" w:type="dxa"/>
+              <w:bottom w:w="100" w:type="dxa"/>
+              <w:right w:w="108" w:type="dxa"/>
+            </w:tcMar>
+          </w:tcPr>
+          <w:p>
+            <w:pPr>
+              <w:jc w:val="center"/>
+            </w:pPr>
+            <w:r>
+              <w:rPr>
+                <w:rFonts w:ascii="Arial" w:eastAsia="Arial" w:hAnsi="Arial" w:cs="Arial"/>
+              </w:rPr>
+              <w:lastRenderedPageBreak/>
+              <w:t>3</w:t>
+            </w:r>
+          </w:p>
+        </w:tc>
+        <w:tc>
+          <w:tcPr>
+            <w:tcW w:w="1910" w:type="dxa"/>
+            <w:tcMar>
+              <w:top w:w="100" w:type="dxa"/>
+              <w:left w:w="108" w:type="dxa"/>
+              <w:bottom w:w="100" w:type="dxa"/>
+              <w:right w:w="108" w:type="dxa"/>
+            </w:tcMar>
+          </w:tcPr>
+          <w:p>
+            <w:pPr>
+              <w:jc w:val="center"/>
+            </w:pPr>
+            <w:r>
+              <w:rPr>
+                <w:rFonts w:ascii="Arial" w:eastAsia="Arial" w:hAnsi="Arial" w:cs="Arial"/>
+              </w:rPr>
+              <w:t>Realizar cierre del dia</w:t>
+            </w:r>
+          </w:p>
+        </w:tc>
+        <w:tc>
+          <w:tcPr>
+            <w:tcW w:w="3790" w:type="dxa"/>
+            <w:tcMar>
+              <w:top w:w="100" w:type="dxa"/>
+              <w:left w:w="108" w:type="dxa"/>
+              <w:bottom w:w="100" w:type="dxa"/>
+              <w:right w:w="108" w:type="dxa"/>
+            </w:tcMar>
+          </w:tcPr>
+          <w:p>
+            <w:pPr>
+              <w:jc w:val="center"/>
+            </w:pPr>
+            <w:r>
+              <w:rPr>
+                <w:rFonts w:ascii="Arial" w:eastAsia="Arial" w:hAnsi="Arial" w:cs="Arial"/>
+              </w:rPr>
+              <w:t>Información de entradas y salidas de las ventas.</w:t>
+            </w:r>
+          </w:p>
+        </w:tc>
+        <w:tc>
+          <w:tcPr>
+            <w:tcW w:w="2351" w:type="dxa"/>
+            <w:tcMar>
+              <w:top w:w="100" w:type="dxa"/>
+              <w:left w:w="108" w:type="dxa"/>
+              <w:bottom w:w="100" w:type="dxa"/>
+              <w:right w:w="108" w:type="dxa"/>
+            </w:tcMar>
+          </w:tcPr>
+          <w:p>
+            <w:pPr>
+              <w:jc w:val="center"/>
+            </w:pPr>
+            <w:r>
+              <w:rPr>
+                <w:rFonts w:ascii="Arial" w:eastAsia="Arial" w:hAnsi="Arial" w:cs="Arial"/>
+              </w:rPr>
+              <w:t>Balance de cuentas del dia.</w:t>
+            </w:r>
+          </w:p>
+        </w:tc>
+      </w:tr>
+    </w:tbl>
+    <w:p>
+      <w:pPr>
+        <w:spacing w:before="120" w:after="60"/>
+        <w:ind w:left="720"/>
+        <w:jc w:val="both"/>
+      </w:pPr>
+    </w:p>
+    <w:p>
+      <w:pPr>
+        <w:numPr>
+          <w:ilvl w:val="1"/>
+          <w:numId w:val="1"/>
+        </w:numPr>
+        <w:spacing w:before="120" w:after="60"/>
+        <w:ind w:left="720" w:hanging="718"/>
+        <w:jc w:val="both"/>
+      </w:pPr>
+      <w:r>
+        <w:rPr>
+          <w:rFonts w:ascii="Arial" w:eastAsia="Arial" w:hAnsi="Arial" w:cs="Arial"/>
+          <w:b/>
+        </w:rPr>
+        <w:t>Diagrama del Proceso</w:t>
+      </w:r>
+    </w:p>
+    <w:p>
+      <w:pPr>
+        <w:spacing w:before="120" w:after="60"/>
+        <w:ind w:left="720"/>
+        <w:jc w:val="both"/>
+      </w:pPr>
+      <w:r>
+        <w:rPr>
+          <w:noProof/>
+        </w:rPr>
+        <w:drawing>
+          <wp:inline distT="0" distB="0" distL="0" distR="0" wp14:anchorId="5E34220C" wp14:editId="110B08D1">
+            <wp:extent cx="5400040" cy="2919730"/>
+            <wp:effectExtent l="0" t="0" r="0" b="0"/>
+            <wp:docPr id="10" name="Imagen 10"/>
+            <wp:cNvGraphicFramePr>
+              <a:graphicFrameLocks xmlns:a="http://schemas.openxmlformats.org/drawingml/2006/main" noChangeAspect="1"/>
+            </wp:cNvGraphicFramePr>
+            <a:graphic xmlns:a="http://schemas.openxmlformats.org/drawingml/2006/main">
+              <a:graphicData uri="http://schemas.openxmlformats.org/drawingml/2006/picture">
+                <pic:pic xmlns:pic="http://schemas.openxmlformats.org/drawingml/2006/picture">
+                  <pic:nvPicPr>
+                    <pic:cNvPr id="1" name=""/>
+                    <pic:cNvPicPr/>
+                  </pic:nvPicPr>
+                  <pic:blipFill>
+                    <a:blip r:embed="rId11"/>
+                    <a:stretch>
+                      <a:fillRect/>
+                    </a:stretch>
+                  </pic:blipFill>
+                  <pic:spPr>
+                    <a:xfrm>
+                      <a:off x="0" y="0"/>
+                      <a:ext cx="5400040" cy="2919730"/>
+                    </a:xfrm>
+                    <a:prstGeom prst="rect">
+                      <a:avLst/>
+                    </a:prstGeom>
+                  </pic:spPr>
+                </pic:pic>
+              </a:graphicData>
+            </a:graphic>
+          </wp:inline>
+        </w:drawing>
+      </w:r>
+    </w:p>
+    <w:p>
+      <w:pPr>
+        <w:spacing w:before="120" w:after="60"/>
+        <w:jc w:val="both"/>
+      </w:pPr>
+    </w:p>
+    <w:p>
+      <w:pPr>
+        <w:spacing w:before="120" w:after="60"/>
+        <w:jc w:val="both"/>
+      </w:pPr>
+    </w:p>
+    <w:p>
+      <w:pPr>
+        <w:spacing w:before="120" w:after="60"/>
+        <w:jc w:val="both"/>
+      </w:pPr>
+    </w:p>
+    <w:p>
+      <w:pPr>
+        <w:numPr>
+          <w:ilvl w:val="1"/>
+          <w:numId w:val="1"/>
+        </w:numPr>
+        <w:spacing w:before="120" w:after="60"/>
+        <w:ind w:left="720" w:hanging="718"/>
+        <w:jc w:val="both"/>
+      </w:pPr>
+      <w:r>
+        <w:rPr>
+          <w:rFonts w:ascii="Arial" w:eastAsia="Arial" w:hAnsi="Arial" w:cs="Arial"/>
+          <w:b/>
+        </w:rPr>
+        <w:t>Descripción de Actividades</w:t>
+      </w:r>
+    </w:p>
+    <w:p>
+      <w:pPr>
+        <w:spacing w:before="120" w:after="60"/>
+        <w:ind w:left="720"/>
+        <w:jc w:val="both"/>
+      </w:pPr>
+    </w:p>
+    <w:p>
+      <w:r>
+        <w:rPr>
+          <w:rFonts w:ascii="Arial" w:eastAsia="Arial" w:hAnsi="Arial" w:cs="Arial"/>
+        </w:rPr>
+        <w:t>A continuación, se procederá a describir las actividades, el rol que realiza la cada una de ellas y el tipo a la que pertenecen.</w:t>
+      </w:r>
+    </w:p>
+    <w:p/>
+    <w:tbl>
+      <w:tblPr>
+        <w:tblW w:w="9390" w:type="dxa"/>
+        <w:tblInd w:w="108" w:type="dxa"/>
+        <w:tblLayout w:type="fixed"/>
+        <w:tblLook w:val="0600" w:firstRow="0" w:lastRow="0" w:firstColumn="0" w:lastColumn="0" w:noHBand="1" w:noVBand="1"/>
+      </w:tblPr>
+      <w:tblGrid>
+        <w:gridCol w:w="416"/>
+        <w:gridCol w:w="1535"/>
+        <w:gridCol w:w="5354"/>
+        <w:gridCol w:w="1092"/>
+        <w:gridCol w:w="993"/>
+      </w:tblGrid>
+      <w:tr>
+        <w:trPr>
+          <w:trHeight w:val="420"/>
+        </w:trPr>
+        <w:tc>
+          <w:tcPr>
+            <w:tcW w:w="416" w:type="dxa"/>
+            <w:shd w:val="clear" w:color="auto" w:fill="FFFFFF"/>
+            <w:tcMar>
+              <w:top w:w="100" w:type="dxa"/>
+              <w:left w:w="108" w:type="dxa"/>
+              <w:bottom w:w="100" w:type="dxa"/>
+              <w:right w:w="108" w:type="dxa"/>
+            </w:tcMar>
+          </w:tcPr>
+          <w:p>
+            <w:pPr>
+              <w:jc w:val="center"/>
+            </w:pPr>
+            <w:r>
+              <w:rPr>
+                <w:rFonts w:ascii="Arial" w:eastAsia="Arial" w:hAnsi="Arial" w:cs="Arial"/>
+                <w:b/>
+              </w:rPr>
+              <w:t>ID</w:t>
+            </w:r>
+          </w:p>
+        </w:tc>
+        <w:tc>
+          <w:tcPr>
+            <w:tcW w:w="1535" w:type="dxa"/>
+            <w:shd w:val="clear" w:color="auto" w:fill="FFFFFF"/>
+            <w:tcMar>
+              <w:top w:w="100" w:type="dxa"/>
+              <w:left w:w="108" w:type="dxa"/>
+              <w:bottom w:w="100" w:type="dxa"/>
+              <w:right w:w="108" w:type="dxa"/>
+            </w:tcMar>
+          </w:tcPr>
+          <w:p>
+            <w:pPr>
+              <w:jc w:val="center"/>
+            </w:pPr>
+            <w:r>
+              <w:rPr>
+                <w:rFonts w:ascii="Arial" w:eastAsia="Arial" w:hAnsi="Arial" w:cs="Arial"/>
+                <w:b/>
+              </w:rPr>
+              <w:t>Actividad</w:t>
+            </w:r>
+          </w:p>
+        </w:tc>
+        <w:tc>
+          <w:tcPr>
+            <w:tcW w:w="5354" w:type="dxa"/>
+            <w:shd w:val="clear" w:color="auto" w:fill="FFFFFF"/>
+            <w:tcMar>
+              <w:top w:w="100" w:type="dxa"/>
+              <w:left w:w="108" w:type="dxa"/>
+              <w:bottom w:w="100" w:type="dxa"/>
+              <w:right w:w="108" w:type="dxa"/>
+            </w:tcMar>
+          </w:tcPr>
+          <w:p>
+            <w:pPr>
+              <w:jc w:val="center"/>
+            </w:pPr>
+            <w:r>
+              <w:rPr>
+                <w:rFonts w:ascii="Arial" w:eastAsia="Arial" w:hAnsi="Arial" w:cs="Arial"/>
+                <w:b/>
+              </w:rPr>
+              <w:t xml:space="preserve">Descripción </w:t>
+            </w:r>
+          </w:p>
+        </w:tc>
+        <w:tc>
+          <w:tcPr>
+            <w:tcW w:w="1092" w:type="dxa"/>
+            <w:shd w:val="clear" w:color="auto" w:fill="FFFFFF"/>
+            <w:tcMar>
+              <w:top w:w="100" w:type="dxa"/>
+              <w:left w:w="108" w:type="dxa"/>
+              <w:bottom w:w="100" w:type="dxa"/>
+              <w:right w:w="108" w:type="dxa"/>
+            </w:tcMar>
+          </w:tcPr>
+          <w:p>
+            <w:pPr>
+              <w:jc w:val="center"/>
+            </w:pPr>
+            <w:r>
+              <w:rPr>
+                <w:rFonts w:ascii="Arial" w:eastAsia="Arial" w:hAnsi="Arial" w:cs="Arial"/>
+                <w:b/>
+              </w:rPr>
+              <w:t>Rol</w:t>
+            </w:r>
+          </w:p>
+        </w:tc>
+        <w:tc>
+          <w:tcPr>
+            <w:tcW w:w="993" w:type="dxa"/>
+            <w:shd w:val="clear" w:color="auto" w:fill="FFFFFF"/>
+            <w:tcMar>
+              <w:top w:w="100" w:type="dxa"/>
+              <w:left w:w="108" w:type="dxa"/>
+              <w:bottom w:w="100" w:type="dxa"/>
+              <w:right w:w="108" w:type="dxa"/>
+            </w:tcMar>
+          </w:tcPr>
+          <w:p>
+            <w:pPr>
+              <w:ind w:left="83"/>
+              <w:jc w:val="center"/>
+            </w:pPr>
+            <w:r>
+              <w:rPr>
+                <w:rFonts w:ascii="Arial" w:eastAsia="Arial" w:hAnsi="Arial" w:cs="Arial"/>
+                <w:b/>
+              </w:rPr>
+              <w:t>Tipo</w:t>
+            </w:r>
+          </w:p>
+        </w:tc>
+      </w:tr>
+      <w:tr>
+        <w:trPr>
+          <w:trHeight w:val="1060"/>
+        </w:trPr>
+        <w:tc>
+          <w:tcPr>
+            <w:tcW w:w="416" w:type="dxa"/>
+            <w:shd w:val="clear" w:color="auto" w:fill="FFFFFF"/>
+            <w:tcMar>
+              <w:top w:w="100" w:type="dxa"/>
+              <w:left w:w="108" w:type="dxa"/>
+              <w:bottom w:w="100" w:type="dxa"/>
+              <w:right w:w="108" w:type="dxa"/>
+            </w:tcMar>
+          </w:tcPr>
+          <w:p>
+            <w:r>
+              <w:rPr>
+                <w:rFonts w:ascii="Arial" w:eastAsia="Arial" w:hAnsi="Arial" w:cs="Arial"/>
+              </w:rPr>
+              <w:t>1</w:t>
+            </w:r>
+          </w:p>
+        </w:tc>
+        <w:tc>
+          <w:tcPr>
+            <w:tcW w:w="1535" w:type="dxa"/>
+            <w:shd w:val="clear" w:color="auto" w:fill="FFFFFF"/>
+            <w:tcMar>
+              <w:top w:w="100" w:type="dxa"/>
+              <w:left w:w="108" w:type="dxa"/>
+              <w:bottom w:w="100" w:type="dxa"/>
+              <w:right w:w="108" w:type="dxa"/>
+            </w:tcMar>
+          </w:tcPr>
+          <w:p>
+            <w:r>
+              <w:rPr>
+                <w:rFonts w:ascii="Arial" w:eastAsia="Arial" w:hAnsi="Arial" w:cs="Arial"/>
+              </w:rPr>
+              <w:t>Ingreso al sistema</w:t>
+            </w:r>
+          </w:p>
+        </w:tc>
+        <w:tc>
+          <w:tcPr>
+            <w:tcW w:w="5354" w:type="dxa"/>
+            <w:shd w:val="clear" w:color="auto" w:fill="FFFFFF"/>
+            <w:tcMar>
+              <w:top w:w="100" w:type="dxa"/>
+              <w:left w:w="108" w:type="dxa"/>
+              <w:bottom w:w="100" w:type="dxa"/>
+              <w:right w:w="108" w:type="dxa"/>
+            </w:tcMar>
+          </w:tcPr>
+          <w:p>
+            <w:pPr>
+              <w:jc w:val="both"/>
+            </w:pPr>
+            <w:r>
+              <w:rPr>
+                <w:rFonts w:ascii="Arial" w:eastAsia="Arial" w:hAnsi="Arial" w:cs="Arial"/>
+              </w:rPr>
+              <w:t>El administrador ingresa usuario y clave para el respectivo acceso al sistema de las cajas</w:t>
+            </w:r>
+            <w:r>
+              <w:rPr>
+                <w:rFonts w:ascii="Arial" w:eastAsia="Arial" w:hAnsi="Arial" w:cs="Arial"/>
+              </w:rPr>
+              <w:t xml:space="preserve">. </w:t>
+            </w:r>
+          </w:p>
+        </w:tc>
+        <w:tc>
+          <w:tcPr>
+            <w:tcW w:w="1092" w:type="dxa"/>
+            <w:shd w:val="clear" w:color="auto" w:fill="FFFFFF"/>
+            <w:tcMar>
+              <w:top w:w="100" w:type="dxa"/>
+              <w:left w:w="108" w:type="dxa"/>
+              <w:bottom w:w="100" w:type="dxa"/>
+              <w:right w:w="108" w:type="dxa"/>
+            </w:tcMar>
+          </w:tcPr>
+          <w:p>
+            <w:r>
+              <w:rPr>
+                <w:rFonts w:ascii="Arial" w:eastAsia="Arial" w:hAnsi="Arial" w:cs="Arial"/>
+              </w:rPr>
+              <w:t>Administrador</w:t>
+            </w:r>
+          </w:p>
+        </w:tc>
+        <w:tc>
+          <w:tcPr>
+            <w:tcW w:w="993" w:type="dxa"/>
+            <w:shd w:val="clear" w:color="auto" w:fill="FFFFFF"/>
+            <w:tcMar>
+              <w:top w:w="100" w:type="dxa"/>
+              <w:left w:w="108" w:type="dxa"/>
+              <w:bottom w:w="100" w:type="dxa"/>
+              <w:right w:w="108" w:type="dxa"/>
+            </w:tcMar>
+          </w:tcPr>
+          <w:p>
+            <w:r>
+              <w:rPr>
+                <w:rFonts w:ascii="Arial" w:eastAsia="Arial" w:hAnsi="Arial" w:cs="Arial"/>
+              </w:rPr>
+              <w:t>Manual</w:t>
+            </w:r>
+          </w:p>
+        </w:tc>
+      </w:tr>
+      <w:tr>
+        <w:trPr>
+          <w:trHeight w:val="900"/>
+        </w:trPr>
+        <w:tc>
+          <w:tcPr>
+            <w:tcW w:w="416" w:type="dxa"/>
+            <w:shd w:val="clear" w:color="auto" w:fill="FFFFFF"/>
+            <w:tcMar>
+              <w:top w:w="100" w:type="dxa"/>
+              <w:left w:w="108" w:type="dxa"/>
+              <w:bottom w:w="100" w:type="dxa"/>
+              <w:right w:w="108" w:type="dxa"/>
+            </w:tcMar>
+          </w:tcPr>
+          <w:p>
+            <w:r>
+              <w:rPr>
+                <w:rFonts w:ascii="Arial" w:eastAsia="Arial" w:hAnsi="Arial" w:cs="Arial"/>
+              </w:rPr>
+              <w:t>2</w:t>
+            </w:r>
+          </w:p>
+        </w:tc>
+        <w:tc>
+          <w:tcPr>
+            <w:tcW w:w="1535" w:type="dxa"/>
+            <w:shd w:val="clear" w:color="auto" w:fill="FFFFFF"/>
+            <w:tcMar>
+              <w:top w:w="100" w:type="dxa"/>
+              <w:left w:w="108" w:type="dxa"/>
+              <w:bottom w:w="100" w:type="dxa"/>
+              <w:right w:w="108" w:type="dxa"/>
+            </w:tcMar>
+          </w:tcPr>
+          <w:p>
+            <w:r>
+              <w:rPr>
+                <w:rFonts w:ascii="Arial" w:eastAsia="Arial" w:hAnsi="Arial" w:cs="Arial"/>
+              </w:rPr>
+              <w:t>Ejecutar cuadre de cajas.</w:t>
+            </w:r>
+          </w:p>
+        </w:tc>
+        <w:tc>
+          <w:tcPr>
+            <w:tcW w:w="5354" w:type="dxa"/>
+            <w:shd w:val="clear" w:color="auto" w:fill="FFFFFF"/>
+            <w:tcMar>
+              <w:top w:w="100" w:type="dxa"/>
+              <w:left w:w="108" w:type="dxa"/>
+              <w:bottom w:w="100" w:type="dxa"/>
+              <w:right w:w="108" w:type="dxa"/>
+            </w:tcMar>
+          </w:tcPr>
+          <w:p>
+            <w:pPr>
+              <w:jc w:val="both"/>
+            </w:pPr>
+            <w:r>
+              <w:rPr>
+                <w:rFonts w:ascii="Arial" w:eastAsia="Arial" w:hAnsi="Arial" w:cs="Arial"/>
+              </w:rPr>
+              <w:t xml:space="preserve">El </w:t>
+            </w:r>
+            <w:r>
+              <w:rPr>
+                <w:rFonts w:ascii="Arial" w:eastAsia="Arial" w:hAnsi="Arial" w:cs="Arial"/>
+              </w:rPr>
+              <w:t>administrador ya estando en el sistema realiza un balance de cuentas de cada caja y asi obteniendo ingresos y egresos para asi detallarlo minuciosamente para finalmente cierre cada caja.</w:t>
+            </w:r>
+          </w:p>
+        </w:tc>
+        <w:tc>
+          <w:tcPr>
+            <w:tcW w:w="1092" w:type="dxa"/>
+            <w:shd w:val="clear" w:color="auto" w:fill="FFFFFF"/>
+            <w:tcMar>
+              <w:top w:w="100" w:type="dxa"/>
+              <w:left w:w="108" w:type="dxa"/>
+              <w:bottom w:w="100" w:type="dxa"/>
+              <w:right w:w="108" w:type="dxa"/>
+            </w:tcMar>
+          </w:tcPr>
+          <w:p>
+            <w:r>
+              <w:rPr>
+                <w:rFonts w:ascii="Arial" w:eastAsia="Arial" w:hAnsi="Arial" w:cs="Arial"/>
+              </w:rPr>
+              <w:t>Administrador</w:t>
+            </w:r>
+          </w:p>
+        </w:tc>
+        <w:tc>
+          <w:tcPr>
+            <w:tcW w:w="993" w:type="dxa"/>
+            <w:shd w:val="clear" w:color="auto" w:fill="FFFFFF"/>
+            <w:tcMar>
+              <w:top w:w="100" w:type="dxa"/>
+              <w:left w:w="108" w:type="dxa"/>
+              <w:bottom w:w="100" w:type="dxa"/>
+              <w:right w:w="108" w:type="dxa"/>
+            </w:tcMar>
+          </w:tcPr>
+          <w:p>
+            <w:r>
+              <w:rPr>
+                <w:rFonts w:ascii="Arial" w:eastAsia="Arial" w:hAnsi="Arial" w:cs="Arial"/>
+              </w:rPr>
+              <w:t>Manual</w:t>
+            </w:r>
+          </w:p>
+        </w:tc>
+      </w:tr>
+      <w:tr>
+        <w:trPr>
+          <w:trHeight w:val="513"/>
+        </w:trPr>
+        <w:tc>
+          <w:tcPr>
+            <w:tcW w:w="416" w:type="dxa"/>
+            <w:shd w:val="clear" w:color="auto" w:fill="FFFFFF"/>
+            <w:tcMar>
+              <w:top w:w="100" w:type="dxa"/>
+              <w:left w:w="108" w:type="dxa"/>
+              <w:bottom w:w="100" w:type="dxa"/>
+              <w:right w:w="108" w:type="dxa"/>
+            </w:tcMar>
+          </w:tcPr>
+          <w:p>
+            <w:r>
+              <w:rPr>
+                <w:rFonts w:ascii="Arial" w:eastAsia="Arial" w:hAnsi="Arial" w:cs="Arial"/>
+              </w:rPr>
+              <w:t>3</w:t>
+            </w:r>
+          </w:p>
+        </w:tc>
+        <w:tc>
+          <w:tcPr>
+            <w:tcW w:w="1535" w:type="dxa"/>
+            <w:shd w:val="clear" w:color="auto" w:fill="FFFFFF"/>
+            <w:tcMar>
+              <w:top w:w="100" w:type="dxa"/>
+              <w:left w:w="108" w:type="dxa"/>
+              <w:bottom w:w="100" w:type="dxa"/>
+              <w:right w:w="108" w:type="dxa"/>
+            </w:tcMar>
+          </w:tcPr>
+          <w:p>
+            <w:r>
+              <w:rPr>
+                <w:rFonts w:ascii="Arial" w:eastAsia="Arial" w:hAnsi="Arial" w:cs="Arial"/>
+              </w:rPr>
+              <w:t>Realizar el cierre del día.</w:t>
+            </w:r>
+          </w:p>
+        </w:tc>
+        <w:tc>
+          <w:tcPr>
+            <w:tcW w:w="5354" w:type="dxa"/>
+            <w:shd w:val="clear" w:color="auto" w:fill="FFFFFF"/>
+            <w:tcMar>
+              <w:top w:w="100" w:type="dxa"/>
+              <w:left w:w="108" w:type="dxa"/>
+              <w:bottom w:w="100" w:type="dxa"/>
+              <w:right w:w="108" w:type="dxa"/>
+            </w:tcMar>
+          </w:tcPr>
+          <w:p>
+            <w:pPr>
+              <w:jc w:val="both"/>
+              <w:rPr>
+                <w:rFonts w:ascii="Arial" w:eastAsia="Arial" w:hAnsi="Arial" w:cs="Arial"/>
+              </w:rPr>
+            </w:pPr>
+            <w:r>
+              <w:rPr>
+                <w:rFonts w:ascii="Arial" w:eastAsia="Arial" w:hAnsi="Arial" w:cs="Arial"/>
+              </w:rPr>
+              <w:t xml:space="preserve">El </w:t>
+            </w:r>
+            <w:r>
+              <w:rPr>
+                <w:rFonts w:ascii="Arial" w:eastAsia="Arial" w:hAnsi="Arial" w:cs="Arial"/>
+              </w:rPr>
+              <w:t>administrador hace el balance general del dia realizando el corte de ventas detallando las entradas y salidas del dia en general para asi poder realizar el corte de ventas.</w:t>
+            </w:r>
+          </w:p>
+        </w:tc>
+        <w:tc>
+          <w:tcPr>
+            <w:tcW w:w="1092" w:type="dxa"/>
+            <w:shd w:val="clear" w:color="auto" w:fill="FFFFFF"/>
+            <w:tcMar>
+              <w:top w:w="100" w:type="dxa"/>
+              <w:left w:w="108" w:type="dxa"/>
+              <w:bottom w:w="100" w:type="dxa"/>
+              <w:right w:w="108" w:type="dxa"/>
+            </w:tcMar>
+          </w:tcPr>
+          <w:p>
+            <w:r>
+              <w:rPr>
+                <w:rFonts w:ascii="Arial" w:eastAsia="Arial" w:hAnsi="Arial" w:cs="Arial"/>
+              </w:rPr>
+              <w:t>Administrador</w:t>
+            </w:r>
+          </w:p>
+        </w:tc>
+        <w:tc>
+          <w:tcPr>
+            <w:tcW w:w="993" w:type="dxa"/>
+            <w:shd w:val="clear" w:color="auto" w:fill="FFFFFF"/>
+            <w:tcMar>
+              <w:top w:w="100" w:type="dxa"/>
+              <w:left w:w="108" w:type="dxa"/>
+              <w:bottom w:w="100" w:type="dxa"/>
+              <w:right w:w="108" w:type="dxa"/>
+            </w:tcMar>
+          </w:tcPr>
+          <w:p>
+            <w:r>
+              <w:rPr>
+                <w:rFonts w:ascii="Arial" w:eastAsia="Arial" w:hAnsi="Arial" w:cs="Arial"/>
+              </w:rPr>
+              <w:t>Sistema</w:t>
+            </w:r>
+          </w:p>
+        </w:tc>
+      </w:tr>
+    </w:tbl>
+    <w:p>
+      <w:pPr>
+        <w:pStyle w:val="Prrafodelista"/>
+        <w:spacing w:before="120" w:after="60"/>
+        <w:ind w:left="0"/>
+        <w:jc w:val="both"/>
+      </w:pPr>
+      <w:r>
+        <w:t xml:space="preserve"> </w:t>
+      </w:r>
+    </w:p>
+    <w:p>
+      <w:pPr>
+        <w:pStyle w:val="Prrafodelista"/>
+        <w:numPr>
+          <w:ilvl w:val="0"/>
+          <w:numId w:val="1"/>
+        </w:numPr>
+        <w:spacing w:before="120" w:after="60"/>
+        <w:jc w:val="both"/>
+      </w:pPr>
       <w:r>
         <w:rPr>
           <w:rFonts w:ascii="Arial" w:eastAsia="Arial" w:hAnsi="Arial" w:cs="Arial"/>
@@ -9549,7 +11065,6 @@
                 <w:rFonts w:ascii="Arial" w:eastAsia="Arial" w:hAnsi="Arial" w:cs="Arial"/>
                 <w:b/>
               </w:rPr>
-              <w:lastRenderedPageBreak/>
               <w:t>Identificador</w:t>
             </w:r>
           </w:p>
@@ -10082,7 +11597,7 @@
                     <pic:cNvPicPr/>
                   </pic:nvPicPr>
                   <pic:blipFill>
-                    <a:blip r:embed="rId11"/>
+                    <a:blip r:embed="rId12"/>
                     <a:stretch>
                       <a:fillRect/>
                     </a:stretch>
@@ -10751,8 +12266,8 @@
     <w:p/>
     <w:p/>
     <w:sectPr>
-      <w:headerReference w:type="default" r:id="rId12"/>
-      <w:footerReference w:type="default" r:id="rId13"/>
+      <w:headerReference w:type="default" r:id="rId13"/>
+      <w:footerReference w:type="default" r:id="rId14"/>
       <w:pgSz w:w="12240" w:h="15840"/>
       <w:pgMar w:top="938" w:right="1440" w:bottom="1440" w:left="1440" w:header="720" w:footer="720" w:gutter="0"/>
       <w:pgNumType w:start="1"/>
@@ -10763,7 +12278,7 @@
 </file>
 
 <file path=word/endnotes.xml><?xml version="1.0" encoding="utf-8"?>
-<w:endnotes xmlns:wpc="http://schemas.microsoft.com/office/word/2010/wordprocessingCanvas" xmlns:mc="http://schemas.openxmlformats.org/markup-compatibility/2006" xmlns:o="urn:schemas-microsoft-com:office:office" xmlns:r="http://schemas.openxmlformats.org/officeDocument/2006/relationships" xmlns:m="http://schemas.openxmlformats.org/officeDocument/2006/math" xmlns:v="urn:schemas-microsoft-com:vml" xmlns:wp14="http://schemas.microsoft.com/office/word/2010/wordprocessingDrawing" xmlns:wp="http://schemas.openxmlformats.org/drawingml/2006/wordprocessingDrawing" xmlns:w10="urn:schemas-microsoft-com:office:word" xmlns:w="http://schemas.openxmlformats.org/wordprocessingml/2006/main" xmlns:w14="http://schemas.microsoft.com/office/word/2010/wordml" xmlns:w15="http://schemas.microsoft.com/office/word/2012/wordml" xmlns:wpg="http://schemas.microsoft.com/office/word/2010/wordprocessingGroup" xmlns:wpi="http://schemas.microsoft.com/office/word/2010/wordprocessingInk" xmlns:wne="http://schemas.microsoft.com/office/word/2006/wordml" xmlns:wps="http://schemas.microsoft.com/office/word/2010/wordprocessingShape" mc:Ignorable="w14 w15 wp14">
+<w:endnotes xmlns:wpc="http://schemas.microsoft.com/office/word/2010/wordprocessingCanvas" xmlns:cx="http://schemas.microsoft.com/office/drawing/2014/chartex" xmlns:cx1="http://schemas.microsoft.com/office/drawing/2015/9/8/chartex" xmlns:cx2="http://schemas.microsoft.com/office/drawing/2015/10/21/chartex" xmlns:cx3="http://schemas.microsoft.com/office/drawing/2016/5/9/chartex" xmlns:cx4="http://schemas.microsoft.com/office/drawing/2016/5/10/chartex" xmlns:cx5="http://schemas.microsoft.com/office/drawing/2016/5/11/chartex" xmlns:cx6="http://schemas.microsoft.com/office/drawing/2016/5/12/chartex" xmlns:cx7="http://schemas.microsoft.com/office/drawing/2016/5/13/chartex" xmlns:cx8="http://schemas.microsoft.com/office/drawing/2016/5/14/chartex" xmlns:mc="http://schemas.openxmlformats.org/markup-compatibility/2006" xmlns:aink="http://schemas.microsoft.com/office/drawing/2016/ink" xmlns:am3d="http://schemas.microsoft.com/office/drawing/2017/model3d" xmlns:o="urn:schemas-microsoft-com:office:office" xmlns:r="http://schemas.openxmlformats.org/officeDocument/2006/relationships" xmlns:m="http://schemas.openxmlformats.org/officeDocument/2006/math" xmlns:v="urn:schemas-microsoft-com:vml" xmlns:wp14="http://schemas.microsoft.com/office/word/2010/wordprocessingDrawing" xmlns:wp="http://schemas.openxmlformats.org/drawingml/2006/wordprocessingDrawing" xmlns:w10="urn:schemas-microsoft-com:office:word" xmlns:w="http://schemas.openxmlformats.org/wordprocessingml/2006/main" xmlns:w14="http://schemas.microsoft.com/office/word/2010/wordml" xmlns:w15="http://schemas.microsoft.com/office/word/2012/wordml" xmlns:w16cid="http://schemas.microsoft.com/office/word/2016/wordml/cid" xmlns:w16se="http://schemas.microsoft.com/office/word/2015/wordml/symex" xmlns:wpg="http://schemas.microsoft.com/office/word/2010/wordprocessingGroup" xmlns:wpi="http://schemas.microsoft.com/office/word/2010/wordprocessingInk" xmlns:wne="http://schemas.microsoft.com/office/word/2006/wordml" xmlns:wps="http://schemas.microsoft.com/office/word/2010/wordprocessingShape" mc:Ignorable="w14 w15 w16se w16cid wp14">
   <w:endnote w:type="separator" w:id="-1">
     <w:p>
       <w:r>
@@ -10782,7 +12297,7 @@
 </file>
 
 <file path=word/footer1.xml><?xml version="1.0" encoding="utf-8"?>
-<w:ftr xmlns:wpc="http://schemas.microsoft.com/office/word/2010/wordprocessingCanvas" xmlns:mc="http://schemas.openxmlformats.org/markup-compatibility/2006" xmlns:o="urn:schemas-microsoft-com:office:office" xmlns:r="http://schemas.openxmlformats.org/officeDocument/2006/relationships" xmlns:m="http://schemas.openxmlformats.org/officeDocument/2006/math" xmlns:v="urn:schemas-microsoft-com:vml" xmlns:wp14="http://schemas.microsoft.com/office/word/2010/wordprocessingDrawing" xmlns:wp="http://schemas.openxmlformats.org/drawingml/2006/wordprocessingDrawing" xmlns:w10="urn:schemas-microsoft-com:office:word" xmlns:w="http://schemas.openxmlformats.org/wordprocessingml/2006/main" xmlns:w14="http://schemas.microsoft.com/office/word/2010/wordml" xmlns:w15="http://schemas.microsoft.com/office/word/2012/wordml" xmlns:wpg="http://schemas.microsoft.com/office/word/2010/wordprocessingGroup" xmlns:wpi="http://schemas.microsoft.com/office/word/2010/wordprocessingInk" xmlns:wne="http://schemas.microsoft.com/office/word/2006/wordml" xmlns:wps="http://schemas.microsoft.com/office/word/2010/wordprocessingShape" mc:Ignorable="w14 w15 wp14">
+<w:ftr xmlns:wpc="http://schemas.microsoft.com/office/word/2010/wordprocessingCanvas" xmlns:cx="http://schemas.microsoft.com/office/drawing/2014/chartex" xmlns:cx1="http://schemas.microsoft.com/office/drawing/2015/9/8/chartex" xmlns:cx2="http://schemas.microsoft.com/office/drawing/2015/10/21/chartex" xmlns:cx3="http://schemas.microsoft.com/office/drawing/2016/5/9/chartex" xmlns:cx4="http://schemas.microsoft.com/office/drawing/2016/5/10/chartex" xmlns:cx5="http://schemas.microsoft.com/office/drawing/2016/5/11/chartex" xmlns:cx6="http://schemas.microsoft.com/office/drawing/2016/5/12/chartex" xmlns:cx7="http://schemas.microsoft.com/office/drawing/2016/5/13/chartex" xmlns:cx8="http://schemas.microsoft.com/office/drawing/2016/5/14/chartex" xmlns:mc="http://schemas.openxmlformats.org/markup-compatibility/2006" xmlns:aink="http://schemas.microsoft.com/office/drawing/2016/ink" xmlns:am3d="http://schemas.microsoft.com/office/drawing/2017/model3d" xmlns:o="urn:schemas-microsoft-com:office:office" xmlns:r="http://schemas.openxmlformats.org/officeDocument/2006/relationships" xmlns:m="http://schemas.openxmlformats.org/officeDocument/2006/math" xmlns:v="urn:schemas-microsoft-com:vml" xmlns:wp14="http://schemas.microsoft.com/office/word/2010/wordprocessingDrawing" xmlns:wp="http://schemas.openxmlformats.org/drawingml/2006/wordprocessingDrawing" xmlns:w10="urn:schemas-microsoft-com:office:word" xmlns:w="http://schemas.openxmlformats.org/wordprocessingml/2006/main" xmlns:w14="http://schemas.microsoft.com/office/word/2010/wordml" xmlns:w15="http://schemas.microsoft.com/office/word/2012/wordml" xmlns:w16cid="http://schemas.microsoft.com/office/word/2016/wordml/cid" xmlns:w16se="http://schemas.microsoft.com/office/word/2015/wordml/symex" xmlns:wpg="http://schemas.microsoft.com/office/word/2010/wordprocessingGroup" xmlns:wpi="http://schemas.microsoft.com/office/word/2010/wordprocessingInk" xmlns:wne="http://schemas.microsoft.com/office/word/2006/wordml" xmlns:wps="http://schemas.microsoft.com/office/word/2010/wordprocessingShape" mc:Ignorable="w14 w15 w16se w16cid wp14">
   <w:p>
     <w:pPr>
       <w:spacing w:after="200" w:line="276" w:lineRule="auto"/>
@@ -10902,7 +12417,7 @@
             <w:rPr>
               <w:noProof/>
             </w:rPr>
-            <w:t>18</w:t>
+            <w:t>20</w:t>
           </w:r>
           <w:r>
             <w:fldChar w:fldCharType="end"/>
@@ -10924,7 +12439,7 @@
 </file>
 
 <file path=word/footnotes.xml><?xml version="1.0" encoding="utf-8"?>
-<w:footnotes xmlns:wpc="http://schemas.microsoft.com/office/word/2010/wordprocessingCanvas" xmlns:mc="http://schemas.openxmlformats.org/markup-compatibility/2006" xmlns:o="urn:schemas-microsoft-com:office:office" xmlns:r="http://schemas.openxmlformats.org/officeDocument/2006/relationships" xmlns:m="http://schemas.openxmlformats.org/officeDocument/2006/math" xmlns:v="urn:schemas-microsoft-com:vml" xmlns:wp14="http://schemas.microsoft.com/office/word/2010/wordprocessingDrawing" xmlns:wp="http://schemas.openxmlformats.org/drawingml/2006/wordprocessingDrawing" xmlns:w10="urn:schemas-microsoft-com:office:word" xmlns:w="http://schemas.openxmlformats.org/wordprocessingml/2006/main" xmlns:w14="http://schemas.microsoft.com/office/word/2010/wordml" xmlns:w15="http://schemas.microsoft.com/office/word/2012/wordml" xmlns:wpg="http://schemas.microsoft.com/office/word/2010/wordprocessingGroup" xmlns:wpi="http://schemas.microsoft.com/office/word/2010/wordprocessingInk" xmlns:wne="http://schemas.microsoft.com/office/word/2006/wordml" xmlns:wps="http://schemas.microsoft.com/office/word/2010/wordprocessingShape" mc:Ignorable="w14 w15 wp14">
+<w:footnotes xmlns:wpc="http://schemas.microsoft.com/office/word/2010/wordprocessingCanvas" xmlns:cx="http://schemas.microsoft.com/office/drawing/2014/chartex" xmlns:cx1="http://schemas.microsoft.com/office/drawing/2015/9/8/chartex" xmlns:cx2="http://schemas.microsoft.com/office/drawing/2015/10/21/chartex" xmlns:cx3="http://schemas.microsoft.com/office/drawing/2016/5/9/chartex" xmlns:cx4="http://schemas.microsoft.com/office/drawing/2016/5/10/chartex" xmlns:cx5="http://schemas.microsoft.com/office/drawing/2016/5/11/chartex" xmlns:cx6="http://schemas.microsoft.com/office/drawing/2016/5/12/chartex" xmlns:cx7="http://schemas.microsoft.com/office/drawing/2016/5/13/chartex" xmlns:cx8="http://schemas.microsoft.com/office/drawing/2016/5/14/chartex" xmlns:mc="http://schemas.openxmlformats.org/markup-compatibility/2006" xmlns:aink="http://schemas.microsoft.com/office/drawing/2016/ink" xmlns:am3d="http://schemas.microsoft.com/office/drawing/2017/model3d" xmlns:o="urn:schemas-microsoft-com:office:office" xmlns:r="http://schemas.openxmlformats.org/officeDocument/2006/relationships" xmlns:m="http://schemas.openxmlformats.org/officeDocument/2006/math" xmlns:v="urn:schemas-microsoft-com:vml" xmlns:wp14="http://schemas.microsoft.com/office/word/2010/wordprocessingDrawing" xmlns:wp="http://schemas.openxmlformats.org/drawingml/2006/wordprocessingDrawing" xmlns:w10="urn:schemas-microsoft-com:office:word" xmlns:w="http://schemas.openxmlformats.org/wordprocessingml/2006/main" xmlns:w14="http://schemas.microsoft.com/office/word/2010/wordml" xmlns:w15="http://schemas.microsoft.com/office/word/2012/wordml" xmlns:w16cid="http://schemas.microsoft.com/office/word/2016/wordml/cid" xmlns:w16se="http://schemas.microsoft.com/office/word/2015/wordml/symex" xmlns:wpg="http://schemas.microsoft.com/office/word/2010/wordprocessingGroup" xmlns:wpi="http://schemas.microsoft.com/office/word/2010/wordprocessingInk" xmlns:wne="http://schemas.microsoft.com/office/word/2006/wordml" xmlns:wps="http://schemas.microsoft.com/office/word/2010/wordprocessingShape" mc:Ignorable="w14 w15 w16se w16cid wp14">
   <w:footnote w:type="separator" w:id="-1">
     <w:p>
       <w:r>
@@ -10943,7 +12458,7 @@
 </file>
 
 <file path=word/header1.xml><?xml version="1.0" encoding="utf-8"?>
-<w:hdr xmlns:wpc="http://schemas.microsoft.com/office/word/2010/wordprocessingCanvas" xmlns:mc="http://schemas.openxmlformats.org/markup-compatibility/2006" xmlns:o="urn:schemas-microsoft-com:office:office" xmlns:r="http://schemas.openxmlformats.org/officeDocument/2006/relationships" xmlns:m="http://schemas.openxmlformats.org/officeDocument/2006/math" xmlns:v="urn:schemas-microsoft-com:vml" xmlns:wp14="http://schemas.microsoft.com/office/word/2010/wordprocessingDrawing" xmlns:wp="http://schemas.openxmlformats.org/drawingml/2006/wordprocessingDrawing" xmlns:w10="urn:schemas-microsoft-com:office:word" xmlns:w="http://schemas.openxmlformats.org/wordprocessingml/2006/main" xmlns:w14="http://schemas.microsoft.com/office/word/2010/wordml" xmlns:w15="http://schemas.microsoft.com/office/word/2012/wordml" xmlns:wpg="http://schemas.microsoft.com/office/word/2010/wordprocessingGroup" xmlns:wpi="http://schemas.microsoft.com/office/word/2010/wordprocessingInk" xmlns:wne="http://schemas.microsoft.com/office/word/2006/wordml" xmlns:wps="http://schemas.microsoft.com/office/word/2010/wordprocessingShape" mc:Ignorable="w14 w15 wp14">
+<w:hdr xmlns:wpc="http://schemas.microsoft.com/office/word/2010/wordprocessingCanvas" xmlns:cx="http://schemas.microsoft.com/office/drawing/2014/chartex" xmlns:cx1="http://schemas.microsoft.com/office/drawing/2015/9/8/chartex" xmlns:cx2="http://schemas.microsoft.com/office/drawing/2015/10/21/chartex" xmlns:cx3="http://schemas.microsoft.com/office/drawing/2016/5/9/chartex" xmlns:cx4="http://schemas.microsoft.com/office/drawing/2016/5/10/chartex" xmlns:cx5="http://schemas.microsoft.com/office/drawing/2016/5/11/chartex" xmlns:cx6="http://schemas.microsoft.com/office/drawing/2016/5/12/chartex" xmlns:cx7="http://schemas.microsoft.com/office/drawing/2016/5/13/chartex" xmlns:cx8="http://schemas.microsoft.com/office/drawing/2016/5/14/chartex" xmlns:mc="http://schemas.openxmlformats.org/markup-compatibility/2006" xmlns:aink="http://schemas.microsoft.com/office/drawing/2016/ink" xmlns:am3d="http://schemas.microsoft.com/office/drawing/2017/model3d" xmlns:o="urn:schemas-microsoft-com:office:office" xmlns:r="http://schemas.openxmlformats.org/officeDocument/2006/relationships" xmlns:m="http://schemas.openxmlformats.org/officeDocument/2006/math" xmlns:v="urn:schemas-microsoft-com:vml" xmlns:wp14="http://schemas.microsoft.com/office/word/2010/wordprocessingDrawing" xmlns:wp="http://schemas.openxmlformats.org/drawingml/2006/wordprocessingDrawing" xmlns:w10="urn:schemas-microsoft-com:office:word" xmlns:w="http://schemas.openxmlformats.org/wordprocessingml/2006/main" xmlns:w14="http://schemas.microsoft.com/office/word/2010/wordml" xmlns:w15="http://schemas.microsoft.com/office/word/2012/wordml" xmlns:w16cid="http://schemas.microsoft.com/office/word/2016/wordml/cid" xmlns:w16se="http://schemas.microsoft.com/office/word/2015/wordml/symex" xmlns:wpg="http://schemas.microsoft.com/office/word/2010/wordprocessingGroup" xmlns:wpi="http://schemas.microsoft.com/office/word/2010/wordprocessingInk" xmlns:wne="http://schemas.microsoft.com/office/word/2006/wordml" xmlns:wps="http://schemas.microsoft.com/office/word/2010/wordprocessingShape" mc:Ignorable="w14 w15 w16se w16cid wp14">
   <w:tbl>
     <w:tblPr>
       <w:tblStyle w:val="a3"/>
@@ -10989,10 +12504,7 @@
             <w:contextualSpacing w:val="0"/>
           </w:pPr>
           <w:r>
-            <w:t xml:space="preserve">Proyecto </w:t>
-          </w:r>
-          <w:r>
-            <w:t>SVR – Sistema de Ventas de Restaurante</w:t>
+            <w:t>Proyecto SVR – Sistema de Ventas de Restaurante</w:t>
           </w:r>
         </w:p>
       </w:tc>
@@ -11062,10 +12574,7 @@
             <w:contextualSpacing w:val="0"/>
           </w:pPr>
           <w:r>
-            <w:t xml:space="preserve">Fecha  :           </w:t>
-          </w:r>
-          <w:r>
-            <w:t>14/04/18</w:t>
+            <w:t>Fecha  :           14/04/18</w:t>
           </w:r>
         </w:p>
       </w:tc>
@@ -11084,8 +12593,8 @@
 </file>
 
 <file path=word/numbering.xml><?xml version="1.0" encoding="utf-8"?>
-<w:numbering xmlns:wpc="http://schemas.microsoft.com/office/word/2010/wordprocessingCanvas" xmlns:mc="http://schemas.openxmlformats.org/markup-compatibility/2006" xmlns:o="urn:schemas-microsoft-com:office:office" xmlns:r="http://schemas.openxmlformats.org/officeDocument/2006/relationships" xmlns:m="http://schemas.openxmlformats.org/officeDocument/2006/math" xmlns:v="urn:schemas-microsoft-com:vml" xmlns:wp14="http://schemas.microsoft.com/office/word/2010/wordprocessingDrawing" xmlns:wp="http://schemas.openxmlformats.org/drawingml/2006/wordprocessingDrawing" xmlns:w10="urn:schemas-microsoft-com:office:word" xmlns:w="http://schemas.openxmlformats.org/wordprocessingml/2006/main" xmlns:w14="http://schemas.microsoft.com/office/word/2010/wordml" xmlns:w15="http://schemas.microsoft.com/office/word/2012/wordml" xmlns:wpg="http://schemas.microsoft.com/office/word/2010/wordprocessingGroup" xmlns:wpi="http://schemas.microsoft.com/office/word/2010/wordprocessingInk" xmlns:wne="http://schemas.microsoft.com/office/word/2006/wordml" xmlns:wps="http://schemas.microsoft.com/office/word/2010/wordprocessingShape" mc:Ignorable="w14 w15 wp14">
-  <w:abstractNum w:abstractNumId="0">
+<w:numbering xmlns:wpc="http://schemas.microsoft.com/office/word/2010/wordprocessingCanvas" xmlns:cx="http://schemas.microsoft.com/office/drawing/2014/chartex" xmlns:cx1="http://schemas.microsoft.com/office/drawing/2015/9/8/chartex" xmlns:cx2="http://schemas.microsoft.com/office/drawing/2015/10/21/chartex" xmlns:cx3="http://schemas.microsoft.com/office/drawing/2016/5/9/chartex" xmlns:cx4="http://schemas.microsoft.com/office/drawing/2016/5/10/chartex" xmlns:cx5="http://schemas.microsoft.com/office/drawing/2016/5/11/chartex" xmlns:cx6="http://schemas.microsoft.com/office/drawing/2016/5/12/chartex" xmlns:cx7="http://schemas.microsoft.com/office/drawing/2016/5/13/chartex" xmlns:cx8="http://schemas.microsoft.com/office/drawing/2016/5/14/chartex" xmlns:mc="http://schemas.openxmlformats.org/markup-compatibility/2006" xmlns:aink="http://schemas.microsoft.com/office/drawing/2016/ink" xmlns:am3d="http://schemas.microsoft.com/office/drawing/2017/model3d" xmlns:o="urn:schemas-microsoft-com:office:office" xmlns:r="http://schemas.openxmlformats.org/officeDocument/2006/relationships" xmlns:m="http://schemas.openxmlformats.org/officeDocument/2006/math" xmlns:v="urn:schemas-microsoft-com:vml" xmlns:wp14="http://schemas.microsoft.com/office/word/2010/wordprocessingDrawing" xmlns:wp="http://schemas.openxmlformats.org/drawingml/2006/wordprocessingDrawing" xmlns:w10="urn:schemas-microsoft-com:office:word" xmlns:w="http://schemas.openxmlformats.org/wordprocessingml/2006/main" xmlns:w14="http://schemas.microsoft.com/office/word/2010/wordml" xmlns:w15="http://schemas.microsoft.com/office/word/2012/wordml" xmlns:w16cid="http://schemas.microsoft.com/office/word/2016/wordml/cid" xmlns:w16se="http://schemas.microsoft.com/office/word/2015/wordml/symex" xmlns:wpg="http://schemas.microsoft.com/office/word/2010/wordprocessingGroup" xmlns:wpi="http://schemas.microsoft.com/office/word/2010/wordprocessingInk" xmlns:wne="http://schemas.microsoft.com/office/word/2006/wordml" xmlns:wps="http://schemas.microsoft.com/office/word/2010/wordprocessingShape" mc:Ignorable="w14 w15 w16se w16cid wp14">
+  <w:abstractNum w:abstractNumId="0" w15:restartNumberingAfterBreak="0">
     <w:nsid w:val="201865E5"/>
     <w:multiLevelType w:val="multilevel"/>
     <w:tmpl w:val="3F32E910"/>
@@ -11207,7 +12716,7 @@
       </w:rPr>
     </w:lvl>
   </w:abstractNum>
-  <w:abstractNum w:abstractNumId="1">
+  <w:abstractNum w:abstractNumId="1" w15:restartNumberingAfterBreak="0">
     <w:nsid w:val="27EE14E4"/>
     <w:multiLevelType w:val="multilevel"/>
     <w:tmpl w:val="3F32E910"/>
@@ -11329,7 +12838,7 @@
       </w:rPr>
     </w:lvl>
   </w:abstractNum>
-  <w:abstractNum w:abstractNumId="2">
+  <w:abstractNum w:abstractNumId="2" w15:restartNumberingAfterBreak="0">
     <w:nsid w:val="4662633F"/>
     <w:multiLevelType w:val="multilevel"/>
     <w:tmpl w:val="799492F2"/>
@@ -11442,7 +12951,7 @@
       </w:rPr>
     </w:lvl>
   </w:abstractNum>
-  <w:abstractNum w:abstractNumId="3">
+  <w:abstractNum w:abstractNumId="3" w15:restartNumberingAfterBreak="0">
     <w:nsid w:val="5CF14ED6"/>
     <w:multiLevelType w:val="multilevel"/>
     <w:tmpl w:val="3F32E910"/>
@@ -11564,7 +13073,7 @@
       </w:rPr>
     </w:lvl>
   </w:abstractNum>
-  <w:abstractNum w:abstractNumId="4">
+  <w:abstractNum w:abstractNumId="4" w15:restartNumberingAfterBreak="0">
     <w:nsid w:val="661635E2"/>
     <w:multiLevelType w:val="multilevel"/>
     <w:tmpl w:val="AFFA8AA8"/>
@@ -11705,7 +13214,7 @@
 </file>
 
 <file path=word/styles.xml><?xml version="1.0" encoding="utf-8"?>
-<w:styles xmlns:mc="http://schemas.openxmlformats.org/markup-compatibility/2006" xmlns:r="http://schemas.openxmlformats.org/officeDocument/2006/relationships" xmlns:w="http://schemas.openxmlformats.org/wordprocessingml/2006/main" xmlns:w14="http://schemas.microsoft.com/office/word/2010/wordml" xmlns:w15="http://schemas.microsoft.com/office/word/2012/wordml" mc:Ignorable="w14 w15">
+<w:styles xmlns:mc="http://schemas.openxmlformats.org/markup-compatibility/2006" xmlns:r="http://schemas.openxmlformats.org/officeDocument/2006/relationships" xmlns:w="http://schemas.openxmlformats.org/wordprocessingml/2006/main" xmlns:w14="http://schemas.microsoft.com/office/word/2010/wordml" xmlns:w15="http://schemas.microsoft.com/office/word/2012/wordml" xmlns:w16cid="http://schemas.microsoft.com/office/word/2016/wordml/cid" xmlns:w16se="http://schemas.microsoft.com/office/word/2015/wordml/symex" mc:Ignorable="w14 w15 w16se w16cid">
   <w:docDefaults>
     <w:rPrDefault>
       <w:rPr>
@@ -11720,7 +13229,7 @@
       </w:pPr>
     </w:pPrDefault>
   </w:docDefaults>
-  <w:latentStyles w:defLockedState="0" w:defUIPriority="99" w:defSemiHidden="0" w:defUnhideWhenUsed="0" w:defQFormat="0" w:count="371">
+  <w:latentStyles w:defLockedState="0" w:defUIPriority="99" w:defSemiHidden="0" w:defUnhideWhenUsed="0" w:defQFormat="0" w:count="375">
     <w:lsdException w:name="Normal" w:uiPriority="0" w:qFormat="1"/>
     <w:lsdException w:name="heading 1" w:uiPriority="9" w:qFormat="1"/>
     <w:lsdException w:name="heading 2" w:semiHidden="1" w:uiPriority="9" w:unhideWhenUsed="1" w:qFormat="1"/>
@@ -11826,7 +13335,6 @@
     <w:lsdException w:name="HTML Sample" w:semiHidden="1" w:unhideWhenUsed="1"/>
     <w:lsdException w:name="HTML Typewriter" w:semiHidden="1" w:unhideWhenUsed="1"/>
     <w:lsdException w:name="HTML Variable" w:semiHidden="1" w:unhideWhenUsed="1"/>
-    <w:lsdException w:name="Normal Table" w:semiHidden="1" w:unhideWhenUsed="1"/>
     <w:lsdException w:name="annotation subject" w:semiHidden="1" w:unhideWhenUsed="1"/>
     <w:lsdException w:name="No List" w:semiHidden="1" w:unhideWhenUsed="1"/>
     <w:lsdException w:name="Outline List 1" w:semiHidden="1" w:unhideWhenUsed="1"/>
@@ -11870,10 +13378,8 @@
     <w:lsdException w:name="Table Elegant" w:semiHidden="1" w:unhideWhenUsed="1"/>
     <w:lsdException w:name="Table Professional" w:semiHidden="1" w:unhideWhenUsed="1"/>
     <w:lsdException w:name="Table Subtle 1" w:semiHidden="1" w:unhideWhenUsed="1"/>
-    <w:lsdException w:name="Table Subtle 2" w:semiHidden="1" w:unhideWhenUsed="1"/>
     <w:lsdException w:name="Table Web 1" w:semiHidden="1" w:unhideWhenUsed="1"/>
     <w:lsdException w:name="Table Web 2" w:semiHidden="1" w:unhideWhenUsed="1"/>
-    <w:lsdException w:name="Table Web 3" w:semiHidden="1" w:unhideWhenUsed="1"/>
     <w:lsdException w:name="Balloon Text" w:semiHidden="1" w:unhideWhenUsed="1"/>
     <w:lsdException w:name="Table Grid" w:uiPriority="39"/>
     <w:lsdException w:name="Table Theme" w:semiHidden="1" w:unhideWhenUsed="1"/>
@@ -12092,6 +13598,10 @@
     <w:lsdException w:name="List Table 5 Dark Accent 6" w:uiPriority="50"/>
     <w:lsdException w:name="List Table 6 Colorful Accent 6" w:uiPriority="51"/>
     <w:lsdException w:name="List Table 7 Colorful Accent 6" w:uiPriority="52"/>
+    <w:lsdException w:name="Mention" w:semiHidden="1" w:unhideWhenUsed="1"/>
+    <w:lsdException w:name="Smart Hyperlink" w:semiHidden="1" w:unhideWhenUsed="1"/>
+    <w:lsdException w:name="Hashtag" w:semiHidden="1" w:unhideWhenUsed="1"/>
+    <w:lsdException w:name="Unresolved Mention" w:semiHidden="1" w:unhideWhenUsed="1"/>
   </w:latentStyles>
   <w:style w:type="paragraph" w:default="1" w:styleId="Normal">
     <w:name w:val="Normal"/>
@@ -12228,7 +13738,7 @@
       </w:tblCellMar>
     </w:tblPr>
   </w:style>
-  <w:style w:type="paragraph" w:styleId="Puesto">
+  <w:style w:type="paragraph" w:styleId="Ttulo">
     <w:name w:val="Title"/>
     <w:basedOn w:val="Normal"/>
     <w:next w:val="Normal"/>
@@ -12268,12 +13778,6 @@
     <w:tblPr>
       <w:tblStyleRowBandSize w:val="1"/>
       <w:tblStyleColBandSize w:val="1"/>
-      <w:tblCellMar>
-        <w:top w:w="0" w:type="dxa"/>
-        <w:left w:w="0" w:type="dxa"/>
-        <w:bottom w:w="0" w:type="dxa"/>
-        <w:right w:w="0" w:type="dxa"/>
-      </w:tblCellMar>
     </w:tblPr>
   </w:style>
   <w:style w:type="table" w:customStyle="1" w:styleId="a0">
@@ -12284,12 +13788,6 @@
     <w:tblPr>
       <w:tblStyleRowBandSize w:val="1"/>
       <w:tblStyleColBandSize w:val="1"/>
-      <w:tblCellMar>
-        <w:top w:w="0" w:type="dxa"/>
-        <w:left w:w="0" w:type="dxa"/>
-        <w:bottom w:w="0" w:type="dxa"/>
-        <w:right w:w="0" w:type="dxa"/>
-      </w:tblCellMar>
     </w:tblPr>
   </w:style>
   <w:style w:type="table" w:customStyle="1" w:styleId="a1">
@@ -12300,12 +13798,6 @@
     <w:tblPr>
       <w:tblStyleRowBandSize w:val="1"/>
       <w:tblStyleColBandSize w:val="1"/>
-      <w:tblCellMar>
-        <w:top w:w="0" w:type="dxa"/>
-        <w:left w:w="0" w:type="dxa"/>
-        <w:bottom w:w="0" w:type="dxa"/>
-        <w:right w:w="0" w:type="dxa"/>
-      </w:tblCellMar>
     </w:tblPr>
   </w:style>
   <w:style w:type="table" w:customStyle="1" w:styleId="a2">
@@ -12316,12 +13808,6 @@
     <w:tblPr>
       <w:tblStyleRowBandSize w:val="1"/>
       <w:tblStyleColBandSize w:val="1"/>
-      <w:tblCellMar>
-        <w:top w:w="0" w:type="dxa"/>
-        <w:left w:w="0" w:type="dxa"/>
-        <w:bottom w:w="0" w:type="dxa"/>
-        <w:right w:w="0" w:type="dxa"/>
-      </w:tblCellMar>
     </w:tblPr>
   </w:style>
   <w:style w:type="table" w:customStyle="1" w:styleId="a3">
@@ -12332,12 +13818,6 @@
     <w:tblPr>
       <w:tblStyleRowBandSize w:val="1"/>
       <w:tblStyleColBandSize w:val="1"/>
-      <w:tblCellMar>
-        <w:top w:w="0" w:type="dxa"/>
-        <w:left w:w="0" w:type="dxa"/>
-        <w:bottom w:w="0" w:type="dxa"/>
-        <w:right w:w="0" w:type="dxa"/>
-      </w:tblCellMar>
     </w:tblPr>
   </w:style>
   <w:style w:type="table" w:customStyle="1" w:styleId="a4">
@@ -12348,12 +13828,6 @@
     <w:tblPr>
       <w:tblStyleRowBandSize w:val="1"/>
       <w:tblStyleColBandSize w:val="1"/>
-      <w:tblCellMar>
-        <w:top w:w="0" w:type="dxa"/>
-        <w:left w:w="0" w:type="dxa"/>
-        <w:bottom w:w="0" w:type="dxa"/>
-        <w:right w:w="0" w:type="dxa"/>
-      </w:tblCellMar>
     </w:tblPr>
   </w:style>
   <w:style w:type="paragraph" w:styleId="Encabezado">
@@ -12678,7 +14152,7 @@
 </file>
 
 <file path=customXml/itemProps1.xml><?xml version="1.0" encoding="utf-8"?>
-<ds:datastoreItem xmlns:ds="http://schemas.openxmlformats.org/officeDocument/2006/customXml" ds:itemID="{28DFC001-AD64-48CB-8854-18CA2BA5BBC0}">
+<ds:datastoreItem xmlns:ds="http://schemas.openxmlformats.org/officeDocument/2006/customXml" ds:itemID="{57C8456D-2682-43F2-B3FD-2B6B720FB0C6}">
   <ds:schemaRefs>
     <ds:schemaRef ds:uri="http://schemas.openxmlformats.org/officeDocument/2006/bibliography"/>
   </ds:schemaRefs>

</xml_diff>